<commit_message>
actualizada la version del codigo
</commit_message>
<xml_diff>
--- a/Documentacion/Testing/Revisiones de Código/Revision_GenerarFixture.docx
+++ b/Documentacion/Testing/Revisiones de Código/Revision_GenerarFixture.docx
@@ -234,8 +234,10 @@
               <w:rPr>
                 <w:rFonts w:ascii="Calibri Light" w:hAnsi="Calibri Light"/>
               </w:rPr>
-              <w:t>9</w:t>
-            </w:r>
+              <w:t>11</w:t>
+            </w:r>
+            <w:bookmarkStart w:id="0" w:name="_GoBack"/>
+            <w:bookmarkEnd w:id="0"/>
           </w:p>
         </w:tc>
       </w:tr>
@@ -279,23 +281,8 @@
               <w:rPr>
                 <w:rFonts w:ascii="Calibri Light" w:hAnsi="Calibri Light"/>
               </w:rPr>
-              <w:t xml:space="preserve">Clase </w:t>
-            </w:r>
-            <w:proofErr w:type="spellStart"/>
-            <w:r>
-              <w:rPr>
-                <w:rFonts w:ascii="Calibri Light" w:hAnsi="Calibri Light"/>
-              </w:rPr>
-              <w:t>DAOFixture</w:t>
-            </w:r>
-            <w:proofErr w:type="spellEnd"/>
-            <w:r>
-              <w:rPr>
-                <w:rFonts w:ascii="Calibri Light" w:hAnsi="Calibri Light"/>
-              </w:rPr>
-              <w:t xml:space="preserve"> (1) : </w:t>
-            </w:r>
-            <w:proofErr w:type="spellStart"/>
+              <w:t xml:space="preserve">Clase DAOFixture (1) : </w:t>
+            </w:r>
             <w:r>
               <w:rPr>
                 <w:rFonts w:ascii="Consolas" w:hAnsi="Consolas" w:cs="Consolas"/>
@@ -307,7 +294,6 @@
               </w:rPr>
               <w:t>obtenerFixtureDeUnCampeonato</w:t>
             </w:r>
-            <w:proofErr w:type="spellEnd"/>
             <w:r>
               <w:rPr>
                 <w:rFonts w:ascii="Consolas" w:hAnsi="Consolas" w:cs="Consolas"/>
@@ -318,7 +304,6 @@
               </w:rPr>
               <w:t xml:space="preserve">, </w:t>
             </w:r>
-            <w:proofErr w:type="spellStart"/>
             <w:r>
               <w:rPr>
                 <w:rFonts w:ascii="Consolas" w:hAnsi="Consolas" w:cs="Consolas"/>
@@ -330,7 +315,6 @@
               </w:rPr>
               <w:t>obtenerPartidosDeUnaFecha</w:t>
             </w:r>
-            <w:proofErr w:type="spellEnd"/>
             <w:r>
               <w:rPr>
                 <w:rFonts w:ascii="Consolas" w:hAnsi="Consolas" w:cs="Consolas"/>
@@ -341,7 +325,6 @@
               </w:rPr>
               <w:t xml:space="preserve">, </w:t>
             </w:r>
-            <w:proofErr w:type="spellStart"/>
             <w:r>
               <w:rPr>
                 <w:rFonts w:ascii="Consolas" w:hAnsi="Consolas" w:cs="Consolas"/>
@@ -353,7 +336,6 @@
               </w:rPr>
               <w:t>obtenerEquipoDelDataReader</w:t>
             </w:r>
-            <w:proofErr w:type="spellEnd"/>
             <w:r>
               <w:rPr>
                 <w:rFonts w:ascii="Consolas" w:hAnsi="Consolas" w:cs="Consolas"/>
@@ -364,7 +346,6 @@
               </w:rPr>
               <w:t xml:space="preserve">, </w:t>
             </w:r>
-            <w:proofErr w:type="spellStart"/>
             <w:r>
               <w:rPr>
                 <w:rFonts w:ascii="Consolas" w:hAnsi="Consolas" w:cs="Consolas"/>
@@ -376,51 +357,7 @@
               </w:rPr>
               <w:t>obtenerCantidadDeFechasDeUnCampeonato</w:t>
             </w:r>
-            <w:proofErr w:type="spellEnd"/>
-          </w:p>
-          <w:p>
-            <w:pPr>
-              <w:rPr>
-                <w:rFonts w:ascii="Calibri Light" w:hAnsi="Calibri Light"/>
-              </w:rPr>
-            </w:pPr>
-            <w:r>
-              <w:rPr>
-                <w:rFonts w:ascii="Calibri Light" w:hAnsi="Calibri Light"/>
-              </w:rPr>
-              <w:t xml:space="preserve">Clase </w:t>
-            </w:r>
-            <w:proofErr w:type="spellStart"/>
-            <w:proofErr w:type="gramStart"/>
-            <w:r>
-              <w:rPr>
-                <w:rFonts w:ascii="Calibri Light" w:hAnsi="Calibri Light"/>
-              </w:rPr>
-              <w:t>DAOEstados</w:t>
-            </w:r>
-            <w:proofErr w:type="spellEnd"/>
-            <w:r>
-              <w:rPr>
-                <w:rFonts w:ascii="Calibri Light" w:hAnsi="Calibri Light"/>
-              </w:rPr>
-              <w:t>(</w:t>
-            </w:r>
-            <w:proofErr w:type="gramEnd"/>
-            <w:r>
-              <w:rPr>
-                <w:rFonts w:ascii="Calibri Light" w:hAnsi="Calibri Light"/>
-              </w:rPr>
-              <w:t>2)</w:t>
-            </w:r>
-            <w:r>
-              <w:rPr>
-                <w:rFonts w:ascii="Calibri Light" w:hAnsi="Calibri Light"/>
-              </w:rPr>
-              <w:t xml:space="preserve"> completa.</w:t>
-            </w:r>
-          </w:p>
-          <w:p>
-            <w:pPr>
+            <w:r>
               <w:rPr>
                 <w:rFonts w:ascii="Consolas" w:hAnsi="Consolas" w:cs="Consolas"/>
                 <w:color w:val="000000"/>
@@ -428,40 +365,47 @@
                 <w:szCs w:val="19"/>
                 <w:lang w:val="es-AR"/>
               </w:rPr>
-            </w:pPr>
-            <w:r>
-              <w:rPr>
-                <w:rFonts w:ascii="Calibri Light" w:hAnsi="Calibri Light"/>
-              </w:rPr>
-              <w:t xml:space="preserve">Clase </w:t>
-            </w:r>
-            <w:proofErr w:type="gramStart"/>
-            <w:r>
-              <w:rPr>
-                <w:rFonts w:ascii="Calibri Light" w:hAnsi="Calibri Light"/>
-              </w:rPr>
-              <w:t>Estados</w:t>
-            </w:r>
-            <w:r>
-              <w:rPr>
-                <w:rFonts w:ascii="Calibri Light" w:hAnsi="Calibri Light"/>
-              </w:rPr>
-              <w:t>(</w:t>
-            </w:r>
-            <w:proofErr w:type="gramEnd"/>
-            <w:r>
-              <w:rPr>
-                <w:rFonts w:ascii="Calibri Light" w:hAnsi="Calibri Light"/>
-              </w:rPr>
-              <w:t>3)</w:t>
-            </w:r>
-            <w:r>
-              <w:rPr>
-                <w:rFonts w:ascii="Calibri Light" w:hAnsi="Calibri Light"/>
-              </w:rPr>
-              <w:t xml:space="preserve"> completa</w:t>
-            </w:r>
-            <w:r>
+              <w:t xml:space="preserve">, </w:t>
+            </w:r>
+            <w:r>
+              <w:rPr>
+                <w:rFonts w:ascii="Consolas" w:hAnsi="Consolas" w:cs="Consolas"/>
+                <w:color w:val="000000"/>
+                <w:sz w:val="19"/>
+                <w:szCs w:val="19"/>
+                <w:highlight w:val="white"/>
+                <w:lang w:val="es-AR"/>
+              </w:rPr>
+              <w:t>extraerPartidoDelDataReader</w:t>
+            </w:r>
+          </w:p>
+          <w:p>
+            <w:pPr>
+              <w:rPr>
+                <w:rFonts w:ascii="Calibri Light" w:hAnsi="Calibri Light"/>
+              </w:rPr>
+            </w:pPr>
+            <w:r>
+              <w:rPr>
+                <w:rFonts w:ascii="Calibri Light" w:hAnsi="Calibri Light"/>
+              </w:rPr>
+              <w:t>Clase DAOEstados</w:t>
+            </w:r>
+            <w:r>
+              <w:rPr>
+                <w:rFonts w:ascii="Calibri Light" w:hAnsi="Calibri Light"/>
+              </w:rPr>
+              <w:t>(2)</w:t>
+            </w:r>
+            <w:r>
+              <w:rPr>
+                <w:rFonts w:ascii="Calibri Light" w:hAnsi="Calibri Light"/>
+              </w:rPr>
+              <w:t xml:space="preserve"> completa.</w:t>
+            </w:r>
+          </w:p>
+          <w:p>
+            <w:pPr>
               <w:rPr>
                 <w:rFonts w:ascii="Consolas" w:hAnsi="Consolas" w:cs="Consolas"/>
                 <w:color w:val="000000"/>
@@ -469,34 +413,24 @@
                 <w:szCs w:val="19"/>
                 <w:lang w:val="es-AR"/>
               </w:rPr>
-              <w:t>.</w:t>
-            </w:r>
-          </w:p>
-          <w:p>
-            <w:pPr>
-              <w:rPr>
-                <w:rFonts w:ascii="Calibri Light" w:hAnsi="Calibri Light"/>
-              </w:rPr>
-            </w:pPr>
-            <w:r>
-              <w:rPr>
-                <w:rFonts w:ascii="Calibri Light" w:hAnsi="Calibri Light"/>
-              </w:rPr>
-              <w:t xml:space="preserve">Clase </w:t>
-            </w:r>
-            <w:proofErr w:type="spellStart"/>
-            <w:r>
-              <w:rPr>
-                <w:rFonts w:ascii="Calibri Light" w:hAnsi="Calibri Light"/>
-              </w:rPr>
-              <w:t>DAOEquipos</w:t>
-            </w:r>
-            <w:proofErr w:type="spellEnd"/>
-            <w:r>
-              <w:rPr>
-                <w:rFonts w:ascii="Calibri Light" w:hAnsi="Calibri Light"/>
-              </w:rPr>
-              <w:t>(4)</w:t>
+            </w:pPr>
+            <w:r>
+              <w:rPr>
+                <w:rFonts w:ascii="Calibri Light" w:hAnsi="Calibri Light"/>
+              </w:rPr>
+              <w:t>Clase Estados</w:t>
+            </w:r>
+            <w:r>
+              <w:rPr>
+                <w:rFonts w:ascii="Calibri Light" w:hAnsi="Calibri Light"/>
+              </w:rPr>
+              <w:t>(3)</w:t>
+            </w:r>
+            <w:r>
+              <w:rPr>
+                <w:rFonts w:ascii="Calibri Light" w:hAnsi="Calibri Light"/>
+              </w:rPr>
+              <w:t xml:space="preserve"> completa</w:t>
             </w:r>
             <w:r>
               <w:rPr>
@@ -506,9 +440,27 @@
                 <w:szCs w:val="19"/>
                 <w:lang w:val="es-AR"/>
               </w:rPr>
-              <w:t xml:space="preserve">: </w:t>
-            </w:r>
-            <w:proofErr w:type="spellStart"/>
+              <w:t>.</w:t>
+            </w:r>
+          </w:p>
+          <w:p>
+            <w:pPr>
+              <w:rPr>
+                <w:rFonts w:ascii="Calibri Light" w:hAnsi="Calibri Light"/>
+              </w:rPr>
+            </w:pPr>
+            <w:r>
+              <w:rPr>
+                <w:rFonts w:ascii="Calibri Light" w:hAnsi="Calibri Light"/>
+              </w:rPr>
+              <w:t>Clase DAOEquipos</w:t>
+            </w:r>
+            <w:r>
+              <w:rPr>
+                <w:rFonts w:ascii="Calibri Light" w:hAnsi="Calibri Light"/>
+              </w:rPr>
+              <w:t>(4)</w:t>
+            </w:r>
             <w:r>
               <w:rPr>
                 <w:rFonts w:ascii="Consolas" w:hAnsi="Consolas" w:cs="Consolas"/>
@@ -517,9 +469,8 @@
                 <w:szCs w:val="19"/>
                 <w:lang w:val="es-AR"/>
               </w:rPr>
-              <w:t>obtenerUnEquipo</w:t>
-            </w:r>
-            <w:proofErr w:type="spellEnd"/>
+              <w:t>: obtenerUnEquipo</w:t>
+            </w:r>
           </w:p>
         </w:tc>
       </w:tr>
@@ -757,8 +708,6 @@
                 <w:rFonts w:ascii="Calibri Light" w:hAnsi="Calibri Light"/>
               </w:rPr>
             </w:pPr>
-            <w:bookmarkStart w:id="0" w:name="_GoBack"/>
-            <w:bookmarkEnd w:id="0"/>
           </w:p>
         </w:tc>
         <w:tc>
@@ -3123,7 +3072,7 @@
   <a:extraClrSchemeLst/>
   <a:extLst>
     <a:ext uri="{05A4C25C-085E-4340-85A3-A5531E510DB2}">
-      <thm15:themeFamily xmlns="" xmlns:thm15="http://schemas.microsoft.com/office/thememl/2012/main" name="Office Theme" id="{62F939B6-93AF-4DB8-9C6B-D6C7DFDC589F}" vid="{4A3C46E8-61CC-4603-A589-7422A47A8E4A}"/>
+      <thm15:themeFamily xmlns:thm15="http://schemas.microsoft.com/office/thememl/2012/main" xmlns="" name="Office Theme" id="{62F939B6-93AF-4DB8-9C6B-D6C7DFDC589F}" vid="{4A3C46E8-61CC-4603-A589-7422A47A8E4A}"/>
     </a:ext>
   </a:extLst>
 </a:theme>

</xml_diff>

<commit_message>
- Se actualizaron los Planes
</commit_message>
<xml_diff>
--- a/Documentacion/Testing/Revisiones de Código/Revision_GenerarFixture.docx
+++ b/Documentacion/Testing/Revisiones de Código/Revision_GenerarFixture.docx
@@ -1,6 +1,6 @@
 
 <file path=word/document.xml><?xml version="1.0" encoding="utf-8"?>
-<w:document xmlns:wpc="http://schemas.microsoft.com/office/word/2010/wordprocessingCanvas" xmlns:mc="http://schemas.openxmlformats.org/markup-compatibility/2006" xmlns:o="urn:schemas-microsoft-com:office:office" xmlns:r="http://schemas.openxmlformats.org/officeDocument/2006/relationships" xmlns:m="http://schemas.openxmlformats.org/officeDocument/2006/math" xmlns:v="urn:schemas-microsoft-com:vml" xmlns:wp14="http://schemas.microsoft.com/office/word/2010/wordprocessingDrawing" xmlns:wp="http://schemas.openxmlformats.org/drawingml/2006/wordprocessingDrawing" xmlns:w10="urn:schemas-microsoft-com:office:word" xmlns:w="http://schemas.openxmlformats.org/wordprocessingml/2006/main" xmlns:w14="http://schemas.microsoft.com/office/word/2010/wordml" xmlns:wpg="http://schemas.microsoft.com/office/word/2010/wordprocessingGroup" xmlns:wpi="http://schemas.microsoft.com/office/word/2010/wordprocessingInk" xmlns:wne="http://schemas.microsoft.com/office/word/2006/wordml" xmlns:wps="http://schemas.microsoft.com/office/word/2010/wordprocessingShape" mc:Ignorable="w14 wp14">
+<w:document xmlns:wpc="http://schemas.microsoft.com/office/word/2010/wordprocessingCanvas" xmlns:mc="http://schemas.openxmlformats.org/markup-compatibility/2006" xmlns:o="urn:schemas-microsoft-com:office:office" xmlns:r="http://schemas.openxmlformats.org/officeDocument/2006/relationships" xmlns:m="http://schemas.openxmlformats.org/officeDocument/2006/math" xmlns:v="urn:schemas-microsoft-com:vml" xmlns:wp14="http://schemas.microsoft.com/office/word/2010/wordprocessingDrawing" xmlns:wp="http://schemas.openxmlformats.org/drawingml/2006/wordprocessingDrawing" xmlns:w10="urn:schemas-microsoft-com:office:word" xmlns:w="http://schemas.openxmlformats.org/wordprocessingml/2006/main" xmlns:w14="http://schemas.microsoft.com/office/word/2010/wordml" xmlns:w15="http://schemas.microsoft.com/office/word/2012/wordml" xmlns:wpg="http://schemas.microsoft.com/office/word/2010/wordprocessingGroup" xmlns:wpi="http://schemas.microsoft.com/office/word/2010/wordprocessingInk" xmlns:wne="http://schemas.microsoft.com/office/word/2006/wordml" xmlns:wps="http://schemas.microsoft.com/office/word/2010/wordprocessingShape" mc:Ignorable="w14 w15 wp14">
   <w:body>
     <w:tbl>
       <w:tblPr>
@@ -236,8 +236,6 @@
               </w:rPr>
               <w:t>11</w:t>
             </w:r>
-            <w:bookmarkStart w:id="0" w:name="_GoBack"/>
-            <w:bookmarkEnd w:id="0"/>
           </w:p>
         </w:tc>
       </w:tr>
@@ -270,10 +268,8 @@
           <w:p>
             <w:pPr>
               <w:rPr>
-                <w:rFonts w:ascii="Consolas" w:hAnsi="Consolas" w:cs="Consolas"/>
+                <w:rFonts w:ascii="Calibri Light" w:hAnsi="Calibri Light" w:cs="Consolas"/>
                 <w:color w:val="000000"/>
-                <w:sz w:val="19"/>
-                <w:szCs w:val="19"/>
                 <w:lang w:val="es-AR"/>
               </w:rPr>
             </w:pPr>
@@ -281,195 +277,215 @@
               <w:rPr>
                 <w:rFonts w:ascii="Calibri Light" w:hAnsi="Calibri Light"/>
               </w:rPr>
-              <w:t xml:space="preserve">Clase DAOFixture (1) : </w:t>
-            </w:r>
-            <w:r>
-              <w:rPr>
-                <w:rFonts w:ascii="Consolas" w:hAnsi="Consolas" w:cs="Consolas"/>
+              <w:t xml:space="preserve">Clase </w:t>
+            </w:r>
+            <w:proofErr w:type="spellStart"/>
+            <w:r>
+              <w:rPr>
+                <w:rFonts w:ascii="Calibri Light" w:hAnsi="Calibri Light"/>
+              </w:rPr>
+              <w:t>DAOFixture</w:t>
+            </w:r>
+            <w:proofErr w:type="spellEnd"/>
+            <w:r>
+              <w:rPr>
+                <w:rFonts w:ascii="Calibri Light" w:hAnsi="Calibri Light"/>
+              </w:rPr>
+              <w:t xml:space="preserve"> (1) : </w:t>
+            </w:r>
+            <w:proofErr w:type="spellStart"/>
+            <w:r>
+              <w:rPr>
+                <w:rFonts w:ascii="Calibri Light" w:hAnsi="Calibri Light" w:cs="Consolas"/>
                 <w:color w:val="000000"/>
-                <w:sz w:val="19"/>
-                <w:szCs w:val="19"/>
                 <w:highlight w:val="white"/>
                 <w:lang w:val="es-AR"/>
               </w:rPr>
               <w:t>obtenerFixtureDeUnCampeonato</w:t>
             </w:r>
-            <w:r>
-              <w:rPr>
-                <w:rFonts w:ascii="Consolas" w:hAnsi="Consolas" w:cs="Consolas"/>
+            <w:proofErr w:type="spellEnd"/>
+            <w:r>
+              <w:rPr>
+                <w:rFonts w:ascii="Calibri Light" w:hAnsi="Calibri Light" w:cs="Consolas"/>
                 <w:color w:val="000000"/>
-                <w:sz w:val="19"/>
-                <w:szCs w:val="19"/>
                 <w:lang w:val="es-AR"/>
               </w:rPr>
               <w:t xml:space="preserve">, </w:t>
             </w:r>
-            <w:r>
-              <w:rPr>
-                <w:rFonts w:ascii="Consolas" w:hAnsi="Consolas" w:cs="Consolas"/>
+            <w:bookmarkStart w:id="0" w:name="_GoBack"/>
+            <w:bookmarkEnd w:id="0"/>
+            <w:proofErr w:type="spellStart"/>
+            <w:r>
+              <w:rPr>
+                <w:rFonts w:ascii="Calibri Light" w:hAnsi="Calibri Light" w:cs="Consolas"/>
                 <w:color w:val="000000"/>
-                <w:sz w:val="19"/>
-                <w:szCs w:val="19"/>
                 <w:highlight w:val="white"/>
                 <w:lang w:val="es-AR"/>
               </w:rPr>
-              <w:t>obtenerPartidosDeUnaFecha</w:t>
-            </w:r>
-            <w:r>
-              <w:rPr>
-                <w:rFonts w:ascii="Consolas" w:hAnsi="Consolas" w:cs="Consolas"/>
+              <w:t>obtenerCantidadDeFechasDeUnCampeonato</w:t>
+            </w:r>
+            <w:proofErr w:type="spellEnd"/>
+          </w:p>
+          <w:p>
+            <w:pPr>
+              <w:rPr>
+                <w:rFonts w:ascii="Calibri Light" w:hAnsi="Calibri Light"/>
+              </w:rPr>
+            </w:pPr>
+            <w:r>
+              <w:rPr>
+                <w:rFonts w:ascii="Calibri Light" w:hAnsi="Calibri Light"/>
+              </w:rPr>
+              <w:t xml:space="preserve">Clase </w:t>
+            </w:r>
+            <w:proofErr w:type="spellStart"/>
+            <w:proofErr w:type="gramStart"/>
+            <w:r>
+              <w:rPr>
+                <w:rFonts w:ascii="Calibri Light" w:hAnsi="Calibri Light"/>
+              </w:rPr>
+              <w:t>DAOEstados</w:t>
+            </w:r>
+            <w:proofErr w:type="spellEnd"/>
+            <w:r>
+              <w:rPr>
+                <w:rFonts w:ascii="Calibri Light" w:hAnsi="Calibri Light"/>
+              </w:rPr>
+              <w:t>(</w:t>
+            </w:r>
+            <w:proofErr w:type="gramEnd"/>
+            <w:r>
+              <w:rPr>
+                <w:rFonts w:ascii="Calibri Light" w:hAnsi="Calibri Light"/>
+              </w:rPr>
+              <w:t>2) completa.</w:t>
+            </w:r>
+          </w:p>
+          <w:p>
+            <w:pPr>
+              <w:rPr>
+                <w:rFonts w:ascii="Calibri Light" w:hAnsi="Calibri Light" w:cs="Consolas"/>
                 <w:color w:val="000000"/>
-                <w:sz w:val="19"/>
-                <w:szCs w:val="19"/>
                 <w:lang w:val="es-AR"/>
               </w:rPr>
-              <w:t xml:space="preserve">, </w:t>
-            </w:r>
-            <w:r>
-              <w:rPr>
-                <w:rFonts w:ascii="Consolas" w:hAnsi="Consolas" w:cs="Consolas"/>
+            </w:pPr>
+            <w:r>
+              <w:rPr>
+                <w:rFonts w:ascii="Calibri Light" w:hAnsi="Calibri Light"/>
+              </w:rPr>
+              <w:t xml:space="preserve">Clase </w:t>
+            </w:r>
+            <w:proofErr w:type="gramStart"/>
+            <w:r>
+              <w:rPr>
+                <w:rFonts w:ascii="Calibri Light" w:hAnsi="Calibri Light"/>
+              </w:rPr>
+              <w:t>Estados(</w:t>
+            </w:r>
+            <w:proofErr w:type="gramEnd"/>
+            <w:r>
+              <w:rPr>
+                <w:rFonts w:ascii="Calibri Light" w:hAnsi="Calibri Light"/>
+              </w:rPr>
+              <w:t>3) completa</w:t>
+            </w:r>
+            <w:r>
+              <w:rPr>
+                <w:rFonts w:ascii="Calibri Light" w:hAnsi="Calibri Light" w:cs="Consolas"/>
                 <w:color w:val="000000"/>
-                <w:sz w:val="19"/>
-                <w:szCs w:val="19"/>
-                <w:highlight w:val="white"/>
                 <w:lang w:val="es-AR"/>
               </w:rPr>
-              <w:t>obtenerEquipoDelDataReader</w:t>
-            </w:r>
-            <w:r>
-              <w:rPr>
-                <w:rFonts w:ascii="Consolas" w:hAnsi="Consolas" w:cs="Consolas"/>
+              <w:t>.</w:t>
+            </w:r>
+          </w:p>
+          <w:p>
+            <w:pPr>
+              <w:rPr>
+                <w:rFonts w:ascii="Calibri Light" w:hAnsi="Calibri Light" w:cs="Consolas"/>
                 <w:color w:val="000000"/>
-                <w:sz w:val="19"/>
-                <w:szCs w:val="19"/>
                 <w:lang w:val="es-AR"/>
               </w:rPr>
-              <w:t xml:space="preserve">, </w:t>
-            </w:r>
-            <w:r>
-              <w:rPr>
-                <w:rFonts w:ascii="Consolas" w:hAnsi="Consolas" w:cs="Consolas"/>
+            </w:pPr>
+            <w:r>
+              <w:rPr>
+                <w:rFonts w:ascii="Calibri Light" w:hAnsi="Calibri Light"/>
+              </w:rPr>
+              <w:t xml:space="preserve">Clase </w:t>
+            </w:r>
+            <w:proofErr w:type="spellStart"/>
+            <w:r>
+              <w:rPr>
+                <w:rFonts w:ascii="Calibri Light" w:hAnsi="Calibri Light"/>
+              </w:rPr>
+              <w:t>DAOEquipos</w:t>
+            </w:r>
+            <w:proofErr w:type="spellEnd"/>
+            <w:r>
+              <w:rPr>
+                <w:rFonts w:ascii="Calibri Light" w:hAnsi="Calibri Light"/>
+              </w:rPr>
+              <w:t>(4)</w:t>
+            </w:r>
+            <w:r>
+              <w:rPr>
+                <w:rFonts w:ascii="Calibri Light" w:hAnsi="Calibri Light" w:cs="Consolas"/>
                 <w:color w:val="000000"/>
-                <w:sz w:val="19"/>
-                <w:szCs w:val="19"/>
-                <w:highlight w:val="white"/>
                 <w:lang w:val="es-AR"/>
               </w:rPr>
-              <w:t>obtenerCantidadDeFechasDeUnCampeonato</w:t>
-            </w:r>
-            <w:r>
-              <w:rPr>
-                <w:rFonts w:ascii="Consolas" w:hAnsi="Consolas" w:cs="Consolas"/>
+              <w:t xml:space="preserve">: </w:t>
+            </w:r>
+            <w:proofErr w:type="spellStart"/>
+            <w:r>
+              <w:rPr>
+                <w:rFonts w:ascii="Calibri Light" w:hAnsi="Calibri Light" w:cs="Consolas"/>
                 <w:color w:val="000000"/>
-                <w:sz w:val="19"/>
-                <w:szCs w:val="19"/>
                 <w:lang w:val="es-AR"/>
               </w:rPr>
-              <w:t xml:space="preserve">, </w:t>
-            </w:r>
-            <w:r>
-              <w:rPr>
-                <w:rFonts w:ascii="Consolas" w:hAnsi="Consolas" w:cs="Consolas"/>
+              <w:t>obtenerUnEquipo</w:t>
+            </w:r>
+            <w:proofErr w:type="spellEnd"/>
+          </w:p>
+          <w:p>
+            <w:pPr>
+              <w:rPr>
+                <w:rFonts w:ascii="Calibri Light" w:hAnsi="Calibri Light"/>
+              </w:rPr>
+            </w:pPr>
+            <w:r>
+              <w:rPr>
+                <w:rFonts w:ascii="Calibri Light" w:hAnsi="Calibri Light" w:cs="Consolas"/>
                 <w:color w:val="000000"/>
-                <w:sz w:val="19"/>
-                <w:szCs w:val="19"/>
-                <w:highlight w:val="white"/>
                 <w:lang w:val="es-AR"/>
               </w:rPr>
-              <w:t>extraerPartidoDelDataReader</w:t>
-            </w:r>
-          </w:p>
-          <w:p>
-            <w:pPr>
-              <w:rPr>
-                <w:rFonts w:ascii="Calibri Light" w:hAnsi="Calibri Light"/>
-              </w:rPr>
-            </w:pPr>
-            <w:r>
-              <w:rPr>
-                <w:rFonts w:ascii="Calibri Light" w:hAnsi="Calibri Light"/>
-              </w:rPr>
-              <w:t>Clase DAOEstados</w:t>
-            </w:r>
-            <w:r>
-              <w:rPr>
-                <w:rFonts w:ascii="Calibri Light" w:hAnsi="Calibri Light"/>
-              </w:rPr>
-              <w:t>(2)</w:t>
-            </w:r>
-            <w:r>
-              <w:rPr>
-                <w:rFonts w:ascii="Calibri Light" w:hAnsi="Calibri Light"/>
-              </w:rPr>
-              <w:t xml:space="preserve"> completa.</w:t>
-            </w:r>
-          </w:p>
-          <w:p>
-            <w:pPr>
-              <w:rPr>
-                <w:rFonts w:ascii="Consolas" w:hAnsi="Consolas" w:cs="Consolas"/>
+              <w:t xml:space="preserve">Clase </w:t>
+            </w:r>
+            <w:proofErr w:type="spellStart"/>
+            <w:proofErr w:type="gramStart"/>
+            <w:r>
+              <w:rPr>
+                <w:rFonts w:ascii="Calibri Light" w:hAnsi="Calibri Light" w:cs="Consolas"/>
                 <w:color w:val="000000"/>
-                <w:sz w:val="19"/>
-                <w:szCs w:val="19"/>
                 <w:lang w:val="es-AR"/>
               </w:rPr>
-            </w:pPr>
-            <w:r>
-              <w:rPr>
-                <w:rFonts w:ascii="Calibri Light" w:hAnsi="Calibri Light"/>
-              </w:rPr>
-              <w:t>Clase Estados</w:t>
-            </w:r>
-            <w:r>
-              <w:rPr>
-                <w:rFonts w:ascii="Calibri Light" w:hAnsi="Calibri Light"/>
-              </w:rPr>
-              <w:t>(3)</w:t>
-            </w:r>
-            <w:r>
-              <w:rPr>
-                <w:rFonts w:ascii="Calibri Light" w:hAnsi="Calibri Light"/>
-              </w:rPr>
-              <w:t xml:space="preserve"> completa</w:t>
-            </w:r>
-            <w:r>
-              <w:rPr>
-                <w:rFonts w:ascii="Consolas" w:hAnsi="Consolas" w:cs="Consolas"/>
+              <w:t>DAOPartidos</w:t>
+            </w:r>
+            <w:proofErr w:type="spellEnd"/>
+            <w:r>
+              <w:rPr>
+                <w:rFonts w:ascii="Calibri Light" w:hAnsi="Calibri Light" w:cs="Consolas"/>
                 <w:color w:val="000000"/>
-                <w:sz w:val="19"/>
-                <w:szCs w:val="19"/>
                 <w:lang w:val="es-AR"/>
               </w:rPr>
-              <w:t>.</w:t>
-            </w:r>
-          </w:p>
-          <w:p>
-            <w:pPr>
-              <w:rPr>
-                <w:rFonts w:ascii="Calibri Light" w:hAnsi="Calibri Light"/>
-              </w:rPr>
-            </w:pPr>
-            <w:r>
-              <w:rPr>
-                <w:rFonts w:ascii="Calibri Light" w:hAnsi="Calibri Light"/>
-              </w:rPr>
-              <w:t>Clase DAOEquipos</w:t>
-            </w:r>
-            <w:r>
-              <w:rPr>
-                <w:rFonts w:ascii="Calibri Light" w:hAnsi="Calibri Light"/>
-              </w:rPr>
-              <w:t>(4)</w:t>
-            </w:r>
-            <w:r>
-              <w:rPr>
-                <w:rFonts w:ascii="Consolas" w:hAnsi="Consolas" w:cs="Consolas"/>
+              <w:t>(</w:t>
+            </w:r>
+            <w:proofErr w:type="gramEnd"/>
+            <w:r>
+              <w:rPr>
+                <w:rFonts w:ascii="Calibri Light" w:hAnsi="Calibri Light" w:cs="Consolas"/>
                 <w:color w:val="000000"/>
-                <w:sz w:val="19"/>
-                <w:szCs w:val="19"/>
                 <w:lang w:val="es-AR"/>
               </w:rPr>
-              <w:t>: obtenerUnEquipo</w:t>
+              <w:t>5): completa.</w:t>
             </w:r>
           </w:p>
         </w:tc>
@@ -986,8 +1002,8 @@
       </w:pPr>
     </w:p>
     <w:sectPr>
-      <w:headerReference w:type="default" r:id="rId7"/>
-      <w:footerReference w:type="default" r:id="rId8"/>
+      <w:headerReference w:type="default" r:id="rId6"/>
+      <w:footerReference w:type="default" r:id="rId7"/>
       <w:pgSz w:w="16838" w:h="11906" w:orient="landscape"/>
       <w:pgMar w:top="1701" w:right="1417" w:bottom="1701" w:left="1417" w:header="708" w:footer="113" w:gutter="0"/>
       <w:cols w:space="708"/>
@@ -998,7 +1014,7 @@
 </file>
 
 <file path=word/endnotes.xml><?xml version="1.0" encoding="utf-8"?>
-<w:endnotes xmlns:wpc="http://schemas.microsoft.com/office/word/2010/wordprocessingCanvas" xmlns:mc="http://schemas.openxmlformats.org/markup-compatibility/2006" xmlns:o="urn:schemas-microsoft-com:office:office" xmlns:r="http://schemas.openxmlformats.org/officeDocument/2006/relationships" xmlns:m="http://schemas.openxmlformats.org/officeDocument/2006/math" xmlns:v="urn:schemas-microsoft-com:vml" xmlns:wp14="http://schemas.microsoft.com/office/word/2010/wordprocessingDrawing" xmlns:wp="http://schemas.openxmlformats.org/drawingml/2006/wordprocessingDrawing" xmlns:w10="urn:schemas-microsoft-com:office:word" xmlns:w="http://schemas.openxmlformats.org/wordprocessingml/2006/main" xmlns:w14="http://schemas.microsoft.com/office/word/2010/wordml" xmlns:wpg="http://schemas.microsoft.com/office/word/2010/wordprocessingGroup" xmlns:wpi="http://schemas.microsoft.com/office/word/2010/wordprocessingInk" xmlns:wne="http://schemas.microsoft.com/office/word/2006/wordml" xmlns:wps="http://schemas.microsoft.com/office/word/2010/wordprocessingShape" mc:Ignorable="w14 wp14">
+<w:endnotes xmlns:wpc="http://schemas.microsoft.com/office/word/2010/wordprocessingCanvas" xmlns:mc="http://schemas.openxmlformats.org/markup-compatibility/2006" xmlns:o="urn:schemas-microsoft-com:office:office" xmlns:r="http://schemas.openxmlformats.org/officeDocument/2006/relationships" xmlns:m="http://schemas.openxmlformats.org/officeDocument/2006/math" xmlns:v="urn:schemas-microsoft-com:vml" xmlns:wp14="http://schemas.microsoft.com/office/word/2010/wordprocessingDrawing" xmlns:wp="http://schemas.openxmlformats.org/drawingml/2006/wordprocessingDrawing" xmlns:w10="urn:schemas-microsoft-com:office:word" xmlns:w="http://schemas.openxmlformats.org/wordprocessingml/2006/main" xmlns:w14="http://schemas.microsoft.com/office/word/2010/wordml" xmlns:w15="http://schemas.microsoft.com/office/word/2012/wordml" xmlns:wpg="http://schemas.microsoft.com/office/word/2010/wordprocessingGroup" xmlns:wpi="http://schemas.microsoft.com/office/word/2010/wordprocessingInk" xmlns:wne="http://schemas.microsoft.com/office/word/2006/wordml" xmlns:wps="http://schemas.microsoft.com/office/word/2010/wordprocessingShape" mc:Ignorable="w14 w15 wp14">
   <w:endnote w:type="separator" w:id="-1">
     <w:p>
       <w:pPr>
@@ -1023,7 +1039,7 @@
 </file>
 
 <file path=word/footer1.xml><?xml version="1.0" encoding="utf-8"?>
-<w:ftr xmlns:wpc="http://schemas.microsoft.com/office/word/2010/wordprocessingCanvas" xmlns:mc="http://schemas.openxmlformats.org/markup-compatibility/2006" xmlns:o="urn:schemas-microsoft-com:office:office" xmlns:r="http://schemas.openxmlformats.org/officeDocument/2006/relationships" xmlns:m="http://schemas.openxmlformats.org/officeDocument/2006/math" xmlns:v="urn:schemas-microsoft-com:vml" xmlns:wp14="http://schemas.microsoft.com/office/word/2010/wordprocessingDrawing" xmlns:wp="http://schemas.openxmlformats.org/drawingml/2006/wordprocessingDrawing" xmlns:w10="urn:schemas-microsoft-com:office:word" xmlns:w="http://schemas.openxmlformats.org/wordprocessingml/2006/main" xmlns:w14="http://schemas.microsoft.com/office/word/2010/wordml" xmlns:wpg="http://schemas.microsoft.com/office/word/2010/wordprocessingGroup" xmlns:wpi="http://schemas.microsoft.com/office/word/2010/wordprocessingInk" xmlns:wne="http://schemas.microsoft.com/office/word/2006/wordml" xmlns:wps="http://schemas.microsoft.com/office/word/2010/wordprocessingShape" mc:Ignorable="w14 wp14">
+<w:ftr xmlns:wpc="http://schemas.microsoft.com/office/word/2010/wordprocessingCanvas" xmlns:mc="http://schemas.openxmlformats.org/markup-compatibility/2006" xmlns:o="urn:schemas-microsoft-com:office:office" xmlns:r="http://schemas.openxmlformats.org/officeDocument/2006/relationships" xmlns:m="http://schemas.openxmlformats.org/officeDocument/2006/math" xmlns:v="urn:schemas-microsoft-com:vml" xmlns:wp14="http://schemas.microsoft.com/office/word/2010/wordprocessingDrawing" xmlns:wp="http://schemas.openxmlformats.org/drawingml/2006/wordprocessingDrawing" xmlns:w10="urn:schemas-microsoft-com:office:word" xmlns:w="http://schemas.openxmlformats.org/wordprocessingml/2006/main" xmlns:w14="http://schemas.microsoft.com/office/word/2010/wordml" xmlns:w15="http://schemas.microsoft.com/office/word/2012/wordml" xmlns:wpg="http://schemas.microsoft.com/office/word/2010/wordprocessingGroup" xmlns:wpi="http://schemas.microsoft.com/office/word/2010/wordprocessingInk" xmlns:wne="http://schemas.microsoft.com/office/word/2006/wordml" xmlns:wps="http://schemas.microsoft.com/office/word/2010/wordprocessingShape" mc:Ignorable="w14 w15 wp14">
   <w:tbl>
     <w:tblPr>
       <w:tblW w:w="5000" w:type="pct"/>
@@ -1179,7 +1195,7 @@
               <w:sz w:val="18"/>
               <w:szCs w:val="18"/>
             </w:rPr>
-            <w:t>1</w:t>
+            <w:t>2</w:t>
           </w:r>
           <w:r>
             <w:rPr>
@@ -1203,7 +1219,7 @@
 </file>
 
 <file path=word/footnotes.xml><?xml version="1.0" encoding="utf-8"?>
-<w:footnotes xmlns:wpc="http://schemas.microsoft.com/office/word/2010/wordprocessingCanvas" xmlns:mc="http://schemas.openxmlformats.org/markup-compatibility/2006" xmlns:o="urn:schemas-microsoft-com:office:office" xmlns:r="http://schemas.openxmlformats.org/officeDocument/2006/relationships" xmlns:m="http://schemas.openxmlformats.org/officeDocument/2006/math" xmlns:v="urn:schemas-microsoft-com:vml" xmlns:wp14="http://schemas.microsoft.com/office/word/2010/wordprocessingDrawing" xmlns:wp="http://schemas.openxmlformats.org/drawingml/2006/wordprocessingDrawing" xmlns:w10="urn:schemas-microsoft-com:office:word" xmlns:w="http://schemas.openxmlformats.org/wordprocessingml/2006/main" xmlns:w14="http://schemas.microsoft.com/office/word/2010/wordml" xmlns:wpg="http://schemas.microsoft.com/office/word/2010/wordprocessingGroup" xmlns:wpi="http://schemas.microsoft.com/office/word/2010/wordprocessingInk" xmlns:wne="http://schemas.microsoft.com/office/word/2006/wordml" xmlns:wps="http://schemas.microsoft.com/office/word/2010/wordprocessingShape" mc:Ignorable="w14 wp14">
+<w:footnotes xmlns:wpc="http://schemas.microsoft.com/office/word/2010/wordprocessingCanvas" xmlns:mc="http://schemas.openxmlformats.org/markup-compatibility/2006" xmlns:o="urn:schemas-microsoft-com:office:office" xmlns:r="http://schemas.openxmlformats.org/officeDocument/2006/relationships" xmlns:m="http://schemas.openxmlformats.org/officeDocument/2006/math" xmlns:v="urn:schemas-microsoft-com:vml" xmlns:wp14="http://schemas.microsoft.com/office/word/2010/wordprocessingDrawing" xmlns:wp="http://schemas.openxmlformats.org/drawingml/2006/wordprocessingDrawing" xmlns:w10="urn:schemas-microsoft-com:office:word" xmlns:w="http://schemas.openxmlformats.org/wordprocessingml/2006/main" xmlns:w14="http://schemas.microsoft.com/office/word/2010/wordml" xmlns:w15="http://schemas.microsoft.com/office/word/2012/wordml" xmlns:wpg="http://schemas.microsoft.com/office/word/2010/wordprocessingGroup" xmlns:wpi="http://schemas.microsoft.com/office/word/2010/wordprocessingInk" xmlns:wne="http://schemas.microsoft.com/office/word/2006/wordml" xmlns:wps="http://schemas.microsoft.com/office/word/2010/wordprocessingShape" mc:Ignorable="w14 w15 wp14">
   <w:footnote w:type="separator" w:id="-1">
     <w:p>
       <w:pPr>
@@ -1228,7 +1244,7 @@
 </file>
 
 <file path=word/header1.xml><?xml version="1.0" encoding="utf-8"?>
-<w:hdr xmlns:wpc="http://schemas.microsoft.com/office/word/2010/wordprocessingCanvas" xmlns:mc="http://schemas.openxmlformats.org/markup-compatibility/2006" xmlns:o="urn:schemas-microsoft-com:office:office" xmlns:r="http://schemas.openxmlformats.org/officeDocument/2006/relationships" xmlns:m="http://schemas.openxmlformats.org/officeDocument/2006/math" xmlns:v="urn:schemas-microsoft-com:vml" xmlns:wp14="http://schemas.microsoft.com/office/word/2010/wordprocessingDrawing" xmlns:wp="http://schemas.openxmlformats.org/drawingml/2006/wordprocessingDrawing" xmlns:w10="urn:schemas-microsoft-com:office:word" xmlns:w="http://schemas.openxmlformats.org/wordprocessingml/2006/main" xmlns:w14="http://schemas.microsoft.com/office/word/2010/wordml" xmlns:wpg="http://schemas.microsoft.com/office/word/2010/wordprocessingGroup" xmlns:wpi="http://schemas.microsoft.com/office/word/2010/wordprocessingInk" xmlns:wne="http://schemas.microsoft.com/office/word/2006/wordml" xmlns:wps="http://schemas.microsoft.com/office/word/2010/wordprocessingShape" mc:Ignorable="w14 wp14">
+<w:hdr xmlns:wpc="http://schemas.microsoft.com/office/word/2010/wordprocessingCanvas" xmlns:mc="http://schemas.openxmlformats.org/markup-compatibility/2006" xmlns:o="urn:schemas-microsoft-com:office:office" xmlns:r="http://schemas.openxmlformats.org/officeDocument/2006/relationships" xmlns:m="http://schemas.openxmlformats.org/officeDocument/2006/math" xmlns:v="urn:schemas-microsoft-com:vml" xmlns:wp14="http://schemas.microsoft.com/office/word/2010/wordprocessingDrawing" xmlns:wp="http://schemas.openxmlformats.org/drawingml/2006/wordprocessingDrawing" xmlns:w10="urn:schemas-microsoft-com:office:word" xmlns:w="http://schemas.openxmlformats.org/wordprocessingml/2006/main" xmlns:w14="http://schemas.microsoft.com/office/word/2010/wordml" xmlns:w15="http://schemas.microsoft.com/office/word/2012/wordml" xmlns:wpg="http://schemas.microsoft.com/office/word/2010/wordprocessingGroup" xmlns:wpi="http://schemas.microsoft.com/office/word/2010/wordprocessingInk" xmlns:wne="http://schemas.microsoft.com/office/word/2006/wordml" xmlns:wps="http://schemas.microsoft.com/office/word/2010/wordprocessingShape" mc:Ignorable="w14 w15 wp14">
   <w:p>
     <w:pPr>
       <w:pStyle w:val="Encabezado"/>
@@ -1236,7 +1252,7 @@
     <w:r>
       <w:rPr>
         <w:noProof/>
-        <w:lang w:val="es-AR" w:eastAsia="es-AR"/>
+        <w:lang w:eastAsia="es-ES"/>
       </w:rPr>
       <mc:AlternateContent>
         <mc:Choice Requires="wpg">
@@ -2082,7 +2098,7 @@
         </mc:Choice>
         <mc:Fallback>
           <w:pict>
-            <v:group id="Grupo 4" o:spid="_x0000_s1026" style="position:absolute;margin-left:-43.35pt;margin-top:-12pt;width:759.25pt;height:30.8pt;z-index:251659264;mso-width-relative:margin;mso-height-relative:margin" coordorigin="-3973,-339" coordsize="96427,3911" o:gfxdata="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">
+            <v:group w14:anchorId="0D3C5BF0" id="Grupo 4" o:spid="_x0000_s1026" style="position:absolute;margin-left:-43.35pt;margin-top:-12pt;width:759.25pt;height:30.8pt;z-index:251659264;mso-width-relative:margin;mso-height-relative:margin" coordorigin="-3973,-339" coordsize="96427,3911" o:gfxdata="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">
               <v:shape id="Llamada rectangular 1" o:spid="_x0000_s1027" style="position:absolute;left:-3973;top:-339;width:96427;height:3911;visibility:visible;mso-wrap-style:square;v-text-anchor:middle" coordsize="6325235,447182" o:spt="100" o:gfxdata="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" adj="-11796480,,5400" path="m,l1054206,r,l2635515,,6325235,r,207804l6325235,207804r,89059l6325235,356235,455622,357392,329225,447181,204326,358410,,356235,,296863,,207804r,l,xe" fillcolor="#56ad4f" stroked="f" strokeweight="1pt">
                 <v:fill r:id="rId2" o:title="" color2="#5fa145" type="pattern"/>
                 <v:stroke joinstyle="miter"/>
@@ -2298,7 +2314,7 @@
 </file>
 
 <file path=word/styles.xml><?xml version="1.0" encoding="utf-8"?>
-<w:styles xmlns:mc="http://schemas.openxmlformats.org/markup-compatibility/2006" xmlns:r="http://schemas.openxmlformats.org/officeDocument/2006/relationships" xmlns:w="http://schemas.openxmlformats.org/wordprocessingml/2006/main" xmlns:w14="http://schemas.microsoft.com/office/word/2010/wordml" mc:Ignorable="w14">
+<w:styles xmlns:mc="http://schemas.openxmlformats.org/markup-compatibility/2006" xmlns:r="http://schemas.openxmlformats.org/officeDocument/2006/relationships" xmlns:w="http://schemas.openxmlformats.org/wordprocessingml/2006/main" xmlns:w14="http://schemas.microsoft.com/office/word/2010/wordml" xmlns:w15="http://schemas.microsoft.com/office/word/2012/wordml" mc:Ignorable="w14 w15">
   <w:docDefaults>
     <w:rPrDefault>
       <w:rPr>
@@ -2314,404 +2330,378 @@
       </w:pPr>
     </w:pPrDefault>
   </w:docDefaults>
-  <w:latentStyles w:defLockedState="0" w:defUIPriority="99" w:defSemiHidden="1" w:defUnhideWhenUsed="1" w:defQFormat="0" w:count="267">
-    <w:lsdException w:name="Normal" w:semiHidden="0" w:uiPriority="0" w:unhideWhenUsed="0" w:qFormat="1"/>
-    <w:lsdException w:name="heading 1" w:semiHidden="0" w:uiPriority="9" w:unhideWhenUsed="0" w:qFormat="1"/>
-    <w:lsdException w:name="heading 2" w:uiPriority="9" w:qFormat="1"/>
-    <w:lsdException w:name="heading 3" w:uiPriority="9" w:qFormat="1"/>
-    <w:lsdException w:name="heading 4" w:uiPriority="9" w:qFormat="1"/>
-    <w:lsdException w:name="heading 5" w:uiPriority="9" w:qFormat="1"/>
-    <w:lsdException w:name="heading 6" w:uiPriority="9" w:qFormat="1"/>
-    <w:lsdException w:name="heading 7" w:uiPriority="9" w:qFormat="1"/>
-    <w:lsdException w:name="heading 8" w:uiPriority="9" w:qFormat="1"/>
-    <w:lsdException w:name="heading 9" w:uiPriority="9" w:qFormat="1"/>
-    <w:lsdException w:name="toc 1" w:uiPriority="39"/>
-    <w:lsdException w:name="toc 2" w:uiPriority="39"/>
-    <w:lsdException w:name="toc 3" w:uiPriority="39"/>
-    <w:lsdException w:name="toc 4" w:uiPriority="39"/>
-    <w:lsdException w:name="toc 5" w:uiPriority="39"/>
-    <w:lsdException w:name="toc 6" w:uiPriority="39"/>
-    <w:lsdException w:name="toc 7" w:uiPriority="39"/>
-    <w:lsdException w:name="toc 8" w:uiPriority="39"/>
-    <w:lsdException w:name="toc 9" w:uiPriority="39"/>
-    <w:lsdException w:name="caption" w:uiPriority="35" w:qFormat="1"/>
-    <w:lsdException w:name="Title" w:semiHidden="0" w:uiPriority="10" w:unhideWhenUsed="0" w:qFormat="1"/>
-    <w:lsdException w:name="Default Paragraph Font" w:uiPriority="1"/>
-    <w:lsdException w:name="Subtitle" w:semiHidden="0" w:uiPriority="11" w:unhideWhenUsed="0" w:qFormat="1"/>
-    <w:lsdException w:name="Strong" w:semiHidden="0" w:uiPriority="22" w:unhideWhenUsed="0" w:qFormat="1"/>
-    <w:lsdException w:name="Emphasis" w:semiHidden="0" w:uiPriority="20" w:unhideWhenUsed="0" w:qFormat="1"/>
-    <w:lsdException w:name="Table Grid" w:semiHidden="0" w:uiPriority="39" w:unhideWhenUsed="0"/>
-    <w:lsdException w:name="Placeholder Text" w:unhideWhenUsed="0"/>
-    <w:lsdException w:name="No Spacing" w:semiHidden="0" w:uiPriority="1" w:unhideWhenUsed="0" w:qFormat="1"/>
-    <w:lsdException w:name="Light Shading" w:semiHidden="0" w:uiPriority="60" w:unhideWhenUsed="0"/>
-    <w:lsdException w:name="Light List" w:semiHidden="0" w:uiPriority="61" w:unhideWhenUsed="0"/>
-    <w:lsdException w:name="Light Grid" w:semiHidden="0" w:uiPriority="62" w:unhideWhenUsed="0"/>
-    <w:lsdException w:name="Medium Shading 1" w:semiHidden="0" w:uiPriority="63" w:unhideWhenUsed="0"/>
-    <w:lsdException w:name="Medium Shading 2" w:semiHidden="0" w:uiPriority="64" w:unhideWhenUsed="0"/>
-    <w:lsdException w:name="Medium List 1" w:semiHidden="0" w:uiPriority="65" w:unhideWhenUsed="0"/>
-    <w:lsdException w:name="Medium List 2" w:semiHidden="0" w:uiPriority="66" w:unhideWhenUsed="0"/>
-    <w:lsdException w:name="Medium Grid 1" w:semiHidden="0" w:uiPriority="67" w:unhideWhenUsed="0"/>
-    <w:lsdException w:name="Medium Grid 2" w:semiHidden="0" w:uiPriority="68" w:unhideWhenUsed="0"/>
-    <w:lsdException w:name="Medium Grid 3" w:semiHidden="0" w:uiPriority="69" w:unhideWhenUsed="0"/>
-    <w:lsdException w:name="Dark List" w:semiHidden="0" w:uiPriority="70" w:unhideWhenUsed="0"/>
-    <w:lsdException w:name="Colorful Shading" w:semiHidden="0" w:uiPriority="71" w:unhideWhenUsed="0"/>
-    <w:lsdException w:name="Colorful List" w:semiHidden="0" w:uiPriority="72" w:unhideWhenUsed="0"/>
-    <w:lsdException w:name="Colorful Grid" w:semiHidden="0" w:uiPriority="73" w:unhideWhenUsed="0"/>
-    <w:lsdException w:name="Light Shading Accent 1" w:semiHidden="0" w:uiPriority="60" w:unhideWhenUsed="0"/>
-    <w:lsdException w:name="Light List Accent 1" w:semiHidden="0" w:uiPriority="61" w:unhideWhenUsed="0"/>
-    <w:lsdException w:name="Light Grid Accent 1" w:semiHidden="0" w:uiPriority="62" w:unhideWhenUsed="0"/>
-    <w:lsdException w:name="Medium Shading 1 Accent 1" w:semiHidden="0" w:uiPriority="63" w:unhideWhenUsed="0"/>
-    <w:lsdException w:name="Medium Shading 2 Accent 1" w:semiHidden="0" w:uiPriority="64" w:unhideWhenUsed="0"/>
-    <w:lsdException w:name="Medium List 1 Accent 1" w:semiHidden="0" w:uiPriority="65" w:unhideWhenUsed="0"/>
-    <w:lsdException w:name="Revision" w:unhideWhenUsed="0"/>
-    <w:lsdException w:name="List Paragraph" w:semiHidden="0" w:uiPriority="34" w:unhideWhenUsed="0" w:qFormat="1"/>
-    <w:lsdException w:name="Quote" w:semiHidden="0" w:uiPriority="29" w:unhideWhenUsed="0" w:qFormat="1"/>
-    <w:lsdException w:name="Intense Quote" w:semiHidden="0" w:uiPriority="30" w:unhideWhenUsed="0" w:qFormat="1"/>
-    <w:lsdException w:name="Medium List 2 Accent 1" w:semiHidden="0" w:uiPriority="66" w:unhideWhenUsed="0"/>
-    <w:lsdException w:name="Medium Grid 1 Accent 1" w:semiHidden="0" w:uiPriority="67" w:unhideWhenUsed="0"/>
-    <w:lsdException w:name="Medium Grid 2 Accent 1" w:semiHidden="0" w:uiPriority="68" w:unhideWhenUsed="0"/>
-    <w:lsdException w:name="Medium Grid 3 Accent 1" w:semiHidden="0" w:uiPriority="69" w:unhideWhenUsed="0"/>
-    <w:lsdException w:name="Dark List Accent 1" w:semiHidden="0" w:uiPriority="70" w:unhideWhenUsed="0"/>
-    <w:lsdException w:name="Colorful Shading Accent 1" w:semiHidden="0" w:uiPriority="71" w:unhideWhenUsed="0"/>
-    <w:lsdException w:name="Colorful List Accent 1" w:semiHidden="0" w:uiPriority="72" w:unhideWhenUsed="0"/>
-    <w:lsdException w:name="Colorful Grid Accent 1" w:semiHidden="0" w:uiPriority="73" w:unhideWhenUsed="0"/>
-    <w:lsdException w:name="Light Shading Accent 2" w:semiHidden="0" w:uiPriority="60" w:unhideWhenUsed="0"/>
-    <w:lsdException w:name="Light List Accent 2" w:semiHidden="0" w:uiPriority="61" w:unhideWhenUsed="0"/>
-    <w:lsdException w:name="Light Grid Accent 2" w:semiHidden="0" w:uiPriority="62" w:unhideWhenUsed="0"/>
-    <w:lsdException w:name="Medium Shading 1 Accent 2" w:semiHidden="0" w:uiPriority="63" w:unhideWhenUsed="0"/>
-    <w:lsdException w:name="Medium Shading 2 Accent 2" w:semiHidden="0" w:uiPriority="64" w:unhideWhenUsed="0"/>
-    <w:lsdException w:name="Medium List 1 Accent 2" w:semiHidden="0" w:uiPriority="65" w:unhideWhenUsed="0"/>
-    <w:lsdException w:name="Medium List 2 Accent 2" w:semiHidden="0" w:uiPriority="66" w:unhideWhenUsed="0"/>
-    <w:lsdException w:name="Medium Grid 1 Accent 2" w:semiHidden="0" w:uiPriority="67" w:unhideWhenUsed="0"/>
-    <w:lsdException w:name="Medium Grid 2 Accent 2" w:semiHidden="0" w:uiPriority="68" w:unhideWhenUsed="0"/>
-    <w:lsdException w:name="Medium Grid 3 Accent 2" w:semiHidden="0" w:uiPriority="69" w:unhideWhenUsed="0"/>
-    <w:lsdException w:name="Dark List Accent 2" w:semiHidden="0" w:uiPriority="70" w:unhideWhenUsed="0"/>
-    <w:lsdException w:name="Colorful Shading Accent 2" w:semiHidden="0" w:uiPriority="71" w:unhideWhenUsed="0"/>
-    <w:lsdException w:name="Colorful List Accent 2" w:semiHidden="0" w:uiPriority="72" w:unhideWhenUsed="0"/>
-    <w:lsdException w:name="Colorful Grid Accent 2" w:semiHidden="0" w:uiPriority="73" w:unhideWhenUsed="0"/>
-    <w:lsdException w:name="Light Shading Accent 3" w:semiHidden="0" w:uiPriority="60" w:unhideWhenUsed="0"/>
-    <w:lsdException w:name="Light List Accent 3" w:semiHidden="0" w:uiPriority="61" w:unhideWhenUsed="0"/>
-    <w:lsdException w:name="Light Grid Accent 3" w:semiHidden="0" w:uiPriority="62" w:unhideWhenUsed="0"/>
-    <w:lsdException w:name="Medium Shading 1 Accent 3" w:semiHidden="0" w:uiPriority="63" w:unhideWhenUsed="0"/>
-    <w:lsdException w:name="Medium Shading 2 Accent 3" w:semiHidden="0" w:uiPriority="64" w:unhideWhenUsed="0"/>
-    <w:lsdException w:name="Medium List 1 Accent 3" w:semiHidden="0" w:uiPriority="65" w:unhideWhenUsed="0"/>
-    <w:lsdException w:name="Medium List 2 Accent 3" w:semiHidden="0" w:uiPriority="66" w:unhideWhenUsed="0"/>
-    <w:lsdException w:name="Medium Grid 1 Accent 3" w:semiHidden="0" w:uiPriority="67" w:unhideWhenUsed="0"/>
-    <w:lsdException w:name="Medium Grid 2 Accent 3" w:semiHidden="0" w:uiPriority="68" w:unhideWhenUsed="0"/>
-    <w:lsdException w:name="Medium Grid 3 Accent 3" w:semiHidden="0" w:uiPriority="69" w:unhideWhenUsed="0"/>
-    <w:lsdException w:name="Dark List Accent 3" w:semiHidden="0" w:uiPriority="70" w:unhideWhenUsed="0"/>
-    <w:lsdException w:name="Colorful Shading Accent 3" w:semiHidden="0" w:uiPriority="71" w:unhideWhenUsed="0"/>
-    <w:lsdException w:name="Colorful List Accent 3" w:semiHidden="0" w:uiPriority="72" w:unhideWhenUsed="0"/>
-    <w:lsdException w:name="Colorful Grid Accent 3" w:semiHidden="0" w:uiPriority="73" w:unhideWhenUsed="0"/>
-    <w:lsdException w:name="Light Shading Accent 4" w:semiHidden="0" w:uiPriority="60" w:unhideWhenUsed="0"/>
-    <w:lsdException w:name="Light List Accent 4" w:semiHidden="0" w:uiPriority="61" w:unhideWhenUsed="0"/>
-    <w:lsdException w:name="Light Grid Accent 4" w:semiHidden="0" w:uiPriority="62" w:unhideWhenUsed="0"/>
-    <w:lsdException w:name="Medium Shading 1 Accent 4" w:semiHidden="0" w:uiPriority="63" w:unhideWhenUsed="0"/>
-    <w:lsdException w:name="Medium Shading 2 Accent 4" w:semiHidden="0" w:uiPriority="64" w:unhideWhenUsed="0"/>
-    <w:lsdException w:name="Medium List 1 Accent 4" w:semiHidden="0" w:uiPriority="65" w:unhideWhenUsed="0"/>
-    <w:lsdException w:name="Medium List 2 Accent 4" w:semiHidden="0" w:uiPriority="66" w:unhideWhenUsed="0"/>
-    <w:lsdException w:name="Medium Grid 1 Accent 4" w:semiHidden="0" w:uiPriority="67" w:unhideWhenUsed="0"/>
-    <w:lsdException w:name="Medium Grid 2 Accent 4" w:semiHidden="0" w:uiPriority="68" w:unhideWhenUsed="0"/>
-    <w:lsdException w:name="Medium Grid 3 Accent 4" w:semiHidden="0" w:uiPriority="69" w:unhideWhenUsed="0"/>
-    <w:lsdException w:name="Dark List Accent 4" w:semiHidden="0" w:uiPriority="70" w:unhideWhenUsed="0"/>
-    <w:lsdException w:name="Colorful Shading Accent 4" w:semiHidden="0" w:uiPriority="71" w:unhideWhenUsed="0"/>
-    <w:lsdException w:name="Colorful List Accent 4" w:semiHidden="0" w:uiPriority="72" w:unhideWhenUsed="0"/>
-    <w:lsdException w:name="Colorful Grid Accent 4" w:semiHidden="0" w:uiPriority="73" w:unhideWhenUsed="0"/>
-    <w:lsdException w:name="Light Shading Accent 5" w:semiHidden="0" w:uiPriority="60" w:unhideWhenUsed="0"/>
-    <w:lsdException w:name="Light List Accent 5" w:semiHidden="0" w:uiPriority="61" w:unhideWhenUsed="0"/>
-    <w:lsdException w:name="Light Grid Accent 5" w:semiHidden="0" w:uiPriority="62" w:unhideWhenUsed="0"/>
-    <w:lsdException w:name="Medium Shading 1 Accent 5" w:semiHidden="0" w:uiPriority="63" w:unhideWhenUsed="0"/>
-    <w:lsdException w:name="Medium Shading 2 Accent 5" w:semiHidden="0" w:uiPriority="64" w:unhideWhenUsed="0"/>
-    <w:lsdException w:name="Medium List 1 Accent 5" w:semiHidden="0" w:uiPriority="65" w:unhideWhenUsed="0"/>
-    <w:lsdException w:name="Medium List 2 Accent 5" w:semiHidden="0" w:uiPriority="66" w:unhideWhenUsed="0"/>
-    <w:lsdException w:name="Medium Grid 1 Accent 5" w:semiHidden="0" w:uiPriority="67" w:unhideWhenUsed="0"/>
-    <w:lsdException w:name="Medium Grid 2 Accent 5" w:semiHidden="0" w:uiPriority="68" w:unhideWhenUsed="0"/>
-    <w:lsdException w:name="Medium Grid 3 Accent 5" w:semiHidden="0" w:uiPriority="69" w:unhideWhenUsed="0"/>
-    <w:lsdException w:name="Dark List Accent 5" w:semiHidden="0" w:uiPriority="70" w:unhideWhenUsed="0"/>
-    <w:lsdException w:name="Colorful Shading Accent 5" w:semiHidden="0" w:uiPriority="71" w:unhideWhenUsed="0"/>
-    <w:lsdException w:name="Colorful List Accent 5" w:semiHidden="0" w:uiPriority="72" w:unhideWhenUsed="0"/>
-    <w:lsdException w:name="Colorful Grid Accent 5" w:semiHidden="0" w:uiPriority="73" w:unhideWhenUsed="0"/>
-    <w:lsdException w:name="Light Shading Accent 6" w:semiHidden="0" w:uiPriority="60" w:unhideWhenUsed="0"/>
-    <w:lsdException w:name="Light List Accent 6" w:semiHidden="0" w:uiPriority="61" w:unhideWhenUsed="0"/>
-    <w:lsdException w:name="Light Grid Accent 6" w:semiHidden="0" w:uiPriority="62" w:unhideWhenUsed="0"/>
-    <w:lsdException w:name="Medium Shading 1 Accent 6" w:semiHidden="0" w:uiPriority="63" w:unhideWhenUsed="0"/>
-    <w:lsdException w:name="Medium Shading 2 Accent 6" w:semiHidden="0" w:uiPriority="64" w:unhideWhenUsed="0"/>
-    <w:lsdException w:name="Medium List 1 Accent 6" w:semiHidden="0" w:uiPriority="65" w:unhideWhenUsed="0"/>
-    <w:lsdException w:name="Medium List 2 Accent 6" w:semiHidden="0" w:uiPriority="66" w:unhideWhenUsed="0"/>
-    <w:lsdException w:name="Medium Grid 1 Accent 6" w:semiHidden="0" w:uiPriority="67" w:unhideWhenUsed="0"/>
-    <w:lsdException w:name="Medium Grid 2 Accent 6" w:semiHidden="0" w:uiPriority="68" w:unhideWhenUsed="0"/>
-    <w:lsdException w:name="Medium Grid 3 Accent 6" w:semiHidden="0" w:uiPriority="69" w:unhideWhenUsed="0"/>
-    <w:lsdException w:name="Dark List Accent 6" w:semiHidden="0" w:uiPriority="70" w:unhideWhenUsed="0"/>
-    <w:lsdException w:name="Colorful Shading Accent 6" w:semiHidden="0" w:uiPriority="71" w:unhideWhenUsed="0"/>
-    <w:lsdException w:name="Colorful List Accent 6" w:semiHidden="0" w:uiPriority="72" w:unhideWhenUsed="0"/>
-    <w:lsdException w:name="Colorful Grid Accent 6" w:semiHidden="0" w:uiPriority="73" w:unhideWhenUsed="0"/>
-    <w:lsdException w:name="Subtle Emphasis" w:semiHidden="0" w:uiPriority="19" w:unhideWhenUsed="0" w:qFormat="1"/>
-    <w:lsdException w:name="Intense Emphasis" w:semiHidden="0" w:uiPriority="21" w:unhideWhenUsed="0" w:qFormat="1"/>
-    <w:lsdException w:name="Subtle Reference" w:semiHidden="0" w:uiPriority="31" w:unhideWhenUsed="0" w:qFormat="1"/>
-    <w:lsdException w:name="Intense Reference" w:semiHidden="0" w:uiPriority="32" w:unhideWhenUsed="0" w:qFormat="1"/>
-    <w:lsdException w:name="Book Title" w:semiHidden="0" w:uiPriority="33" w:unhideWhenUsed="0" w:qFormat="1"/>
-    <w:lsdException w:name="Bibliography" w:uiPriority="37"/>
-    <w:lsdException w:name="TOC Heading" w:uiPriority="39" w:qFormat="1"/>
-  </w:latentStyles>
-  <w:style w:type="paragraph" w:default="1" w:styleId="Normal">
-    <w:name w:val="Normal"/>
-    <w:qFormat/>
-  </w:style>
-  <w:style w:type="character" w:default="1" w:styleId="Fuentedeprrafopredeter">
-    <w:name w:val="Default Paragraph Font"/>
-    <w:uiPriority w:val="1"/>
-    <w:semiHidden/>
-    <w:unhideWhenUsed/>
-  </w:style>
-  <w:style w:type="table" w:default="1" w:styleId="Tablanormal">
-    <w:name w:val="Normal Table"/>
-    <w:uiPriority w:val="99"/>
-    <w:semiHidden/>
-    <w:unhideWhenUsed/>
-    <w:tblPr>
-      <w:tblInd w:w="0" w:type="dxa"/>
-      <w:tblCellMar>
-        <w:top w:w="0" w:type="dxa"/>
-        <w:left w:w="108" w:type="dxa"/>
-        <w:bottom w:w="0" w:type="dxa"/>
-        <w:right w:w="108" w:type="dxa"/>
-      </w:tblCellMar>
-    </w:tblPr>
-  </w:style>
-  <w:style w:type="numbering" w:default="1" w:styleId="Sinlista">
-    <w:name w:val="No List"/>
-    <w:uiPriority w:val="99"/>
-    <w:semiHidden/>
-    <w:unhideWhenUsed/>
-  </w:style>
-  <w:style w:type="paragraph" w:styleId="Encabezado">
-    <w:name w:val="header"/>
-    <w:basedOn w:val="Normal"/>
-    <w:link w:val="EncabezadoCar"/>
-    <w:uiPriority w:val="99"/>
-    <w:unhideWhenUsed/>
-    <w:rsid w:val="00083477"/>
-    <w:pPr>
-      <w:tabs>
-        <w:tab w:val="center" w:pos="4252"/>
-        <w:tab w:val="right" w:pos="8504"/>
-      </w:tabs>
-      <w:spacing w:after="0" w:line="240" w:lineRule="auto"/>
-    </w:pPr>
-  </w:style>
-  <w:style w:type="character" w:customStyle="1" w:styleId="EncabezadoCar">
-    <w:name w:val="Encabezado Car"/>
-    <w:basedOn w:val="Fuentedeprrafopredeter"/>
-    <w:link w:val="Encabezado"/>
-    <w:uiPriority w:val="99"/>
-    <w:rsid w:val="00083477"/>
-  </w:style>
-  <w:style w:type="paragraph" w:styleId="Piedepgina">
-    <w:name w:val="footer"/>
-    <w:basedOn w:val="Normal"/>
-    <w:link w:val="PiedepginaCar"/>
-    <w:uiPriority w:val="99"/>
-    <w:unhideWhenUsed/>
-    <w:rsid w:val="00083477"/>
-    <w:pPr>
-      <w:tabs>
-        <w:tab w:val="center" w:pos="4252"/>
-        <w:tab w:val="right" w:pos="8504"/>
-      </w:tabs>
-      <w:spacing w:after="0" w:line="240" w:lineRule="auto"/>
-    </w:pPr>
-  </w:style>
-  <w:style w:type="character" w:customStyle="1" w:styleId="PiedepginaCar">
-    <w:name w:val="Pie de página Car"/>
-    <w:basedOn w:val="Fuentedeprrafopredeter"/>
-    <w:link w:val="Piedepgina"/>
-    <w:uiPriority w:val="99"/>
-    <w:rsid w:val="00083477"/>
-  </w:style>
-  <w:style w:type="table" w:styleId="Tablaconcuadrcula">
-    <w:name w:val="Table Grid"/>
-    <w:basedOn w:val="Tablanormal"/>
-    <w:uiPriority w:val="39"/>
-    <w:rsid w:val="00BA1307"/>
-    <w:pPr>
-      <w:spacing w:after="0" w:line="240" w:lineRule="auto"/>
-    </w:pPr>
-    <w:tblPr>
-      <w:tblInd w:w="0" w:type="dxa"/>
-      <w:tblBorders>
-        <w:top w:val="single" w:sz="4" w:space="0" w:color="auto"/>
-        <w:left w:val="single" w:sz="4" w:space="0" w:color="auto"/>
-        <w:bottom w:val="single" w:sz="4" w:space="0" w:color="auto"/>
-        <w:right w:val="single" w:sz="4" w:space="0" w:color="auto"/>
-        <w:insideH w:val="single" w:sz="4" w:space="0" w:color="auto"/>
-        <w:insideV w:val="single" w:sz="4" w:space="0" w:color="auto"/>
-      </w:tblBorders>
-      <w:tblCellMar>
-        <w:top w:w="0" w:type="dxa"/>
-        <w:left w:w="108" w:type="dxa"/>
-        <w:bottom w:w="0" w:type="dxa"/>
-        <w:right w:w="108" w:type="dxa"/>
-      </w:tblCellMar>
-    </w:tblPr>
-  </w:style>
-</w:styles>
-</file>
-
-<file path=word/stylesWithEffects.xml><?xml version="1.0" encoding="utf-8"?>
-<w:styles xmlns:wpc="http://schemas.microsoft.com/office/word/2010/wordprocessingCanvas" xmlns:mc="http://schemas.openxmlformats.org/markup-compatibility/2006" xmlns:o="urn:schemas-microsoft-com:office:office" xmlns:r="http://schemas.openxmlformats.org/officeDocument/2006/relationships" xmlns:m="http://schemas.openxmlformats.org/officeDocument/2006/math" xmlns:v="urn:schemas-microsoft-com:vml" xmlns:wp14="http://schemas.microsoft.com/office/word/2010/wordprocessingDrawing" xmlns:wp="http://schemas.openxmlformats.org/drawingml/2006/wordprocessingDrawing" xmlns:w10="urn:schemas-microsoft-com:office:word" xmlns:w="http://schemas.openxmlformats.org/wordprocessingml/2006/main" xmlns:w14="http://schemas.microsoft.com/office/word/2010/wordml" xmlns:wpg="http://schemas.microsoft.com/office/word/2010/wordprocessingGroup" xmlns:wpi="http://schemas.microsoft.com/office/word/2010/wordprocessingInk" xmlns:wne="http://schemas.microsoft.com/office/word/2006/wordml" xmlns:wps="http://schemas.microsoft.com/office/word/2010/wordprocessingShape" mc:Ignorable="w14 wp14">
-  <w:docDefaults>
-    <w:rPrDefault>
-      <w:rPr>
-        <w:rFonts w:asciiTheme="minorHAnsi" w:eastAsiaTheme="minorHAnsi" w:hAnsiTheme="minorHAnsi" w:cstheme="minorBidi"/>
-        <w:sz w:val="22"/>
-        <w:szCs w:val="22"/>
-        <w:lang w:val="es-ES" w:eastAsia="en-US" w:bidi="ar-SA"/>
-      </w:rPr>
-    </w:rPrDefault>
-    <w:pPrDefault>
-      <w:pPr>
-        <w:spacing w:after="160" w:line="259" w:lineRule="auto"/>
-      </w:pPr>
-    </w:pPrDefault>
-  </w:docDefaults>
-  <w:latentStyles w:defLockedState="0" w:defUIPriority="99" w:defSemiHidden="1" w:defUnhideWhenUsed="1" w:defQFormat="0" w:count="267">
-    <w:lsdException w:name="Normal" w:semiHidden="0" w:uiPriority="0" w:unhideWhenUsed="0" w:qFormat="1"/>
-    <w:lsdException w:name="heading 1" w:semiHidden="0" w:uiPriority="9" w:unhideWhenUsed="0" w:qFormat="1"/>
-    <w:lsdException w:name="heading 2" w:uiPriority="9" w:qFormat="1"/>
-    <w:lsdException w:name="heading 3" w:uiPriority="9" w:qFormat="1"/>
-    <w:lsdException w:name="heading 4" w:uiPriority="9" w:qFormat="1"/>
-    <w:lsdException w:name="heading 5" w:uiPriority="9" w:qFormat="1"/>
-    <w:lsdException w:name="heading 6" w:uiPriority="9" w:qFormat="1"/>
-    <w:lsdException w:name="heading 7" w:uiPriority="9" w:qFormat="1"/>
-    <w:lsdException w:name="heading 8" w:uiPriority="9" w:qFormat="1"/>
-    <w:lsdException w:name="heading 9" w:uiPriority="9" w:qFormat="1"/>
-    <w:lsdException w:name="toc 1" w:uiPriority="39"/>
-    <w:lsdException w:name="toc 2" w:uiPriority="39"/>
-    <w:lsdException w:name="toc 3" w:uiPriority="39"/>
-    <w:lsdException w:name="toc 4" w:uiPriority="39"/>
-    <w:lsdException w:name="toc 5" w:uiPriority="39"/>
-    <w:lsdException w:name="toc 6" w:uiPriority="39"/>
-    <w:lsdException w:name="toc 7" w:uiPriority="39"/>
-    <w:lsdException w:name="toc 8" w:uiPriority="39"/>
-    <w:lsdException w:name="toc 9" w:uiPriority="39"/>
-    <w:lsdException w:name="caption" w:uiPriority="35" w:qFormat="1"/>
-    <w:lsdException w:name="Title" w:semiHidden="0" w:uiPriority="10" w:unhideWhenUsed="0" w:qFormat="1"/>
-    <w:lsdException w:name="Default Paragraph Font" w:uiPriority="1"/>
-    <w:lsdException w:name="Subtitle" w:semiHidden="0" w:uiPriority="11" w:unhideWhenUsed="0" w:qFormat="1"/>
-    <w:lsdException w:name="Strong" w:semiHidden="0" w:uiPriority="22" w:unhideWhenUsed="0" w:qFormat="1"/>
-    <w:lsdException w:name="Emphasis" w:semiHidden="0" w:uiPriority="20" w:unhideWhenUsed="0" w:qFormat="1"/>
-    <w:lsdException w:name="Table Grid" w:semiHidden="0" w:uiPriority="39" w:unhideWhenUsed="0"/>
-    <w:lsdException w:name="Placeholder Text" w:unhideWhenUsed="0"/>
-    <w:lsdException w:name="No Spacing" w:semiHidden="0" w:uiPriority="1" w:unhideWhenUsed="0" w:qFormat="1"/>
-    <w:lsdException w:name="Light Shading" w:semiHidden="0" w:uiPriority="60" w:unhideWhenUsed="0"/>
-    <w:lsdException w:name="Light List" w:semiHidden="0" w:uiPriority="61" w:unhideWhenUsed="0"/>
-    <w:lsdException w:name="Light Grid" w:semiHidden="0" w:uiPriority="62" w:unhideWhenUsed="0"/>
-    <w:lsdException w:name="Medium Shading 1" w:semiHidden="0" w:uiPriority="63" w:unhideWhenUsed="0"/>
-    <w:lsdException w:name="Medium Shading 2" w:semiHidden="0" w:uiPriority="64" w:unhideWhenUsed="0"/>
-    <w:lsdException w:name="Medium List 1" w:semiHidden="0" w:uiPriority="65" w:unhideWhenUsed="0"/>
-    <w:lsdException w:name="Medium List 2" w:semiHidden="0" w:uiPriority="66" w:unhideWhenUsed="0"/>
-    <w:lsdException w:name="Medium Grid 1" w:semiHidden="0" w:uiPriority="67" w:unhideWhenUsed="0"/>
-    <w:lsdException w:name="Medium Grid 2" w:semiHidden="0" w:uiPriority="68" w:unhideWhenUsed="0"/>
-    <w:lsdException w:name="Medium Grid 3" w:semiHidden="0" w:uiPriority="69" w:unhideWhenUsed="0"/>
-    <w:lsdException w:name="Dark List" w:semiHidden="0" w:uiPriority="70" w:unhideWhenUsed="0"/>
-    <w:lsdException w:name="Colorful Shading" w:semiHidden="0" w:uiPriority="71" w:unhideWhenUsed="0"/>
-    <w:lsdException w:name="Colorful List" w:semiHidden="0" w:uiPriority="72" w:unhideWhenUsed="0"/>
-    <w:lsdException w:name="Colorful Grid" w:semiHidden="0" w:uiPriority="73" w:unhideWhenUsed="0"/>
-    <w:lsdException w:name="Light Shading Accent 1" w:semiHidden="0" w:uiPriority="60" w:unhideWhenUsed="0"/>
-    <w:lsdException w:name="Light List Accent 1" w:semiHidden="0" w:uiPriority="61" w:unhideWhenUsed="0"/>
-    <w:lsdException w:name="Light Grid Accent 1" w:semiHidden="0" w:uiPriority="62" w:unhideWhenUsed="0"/>
-    <w:lsdException w:name="Medium Shading 1 Accent 1" w:semiHidden="0" w:uiPriority="63" w:unhideWhenUsed="0"/>
-    <w:lsdException w:name="Medium Shading 2 Accent 1" w:semiHidden="0" w:uiPriority="64" w:unhideWhenUsed="0"/>
-    <w:lsdException w:name="Medium List 1 Accent 1" w:semiHidden="0" w:uiPriority="65" w:unhideWhenUsed="0"/>
-    <w:lsdException w:name="Revision" w:unhideWhenUsed="0"/>
-    <w:lsdException w:name="List Paragraph" w:semiHidden="0" w:uiPriority="34" w:unhideWhenUsed="0" w:qFormat="1"/>
-    <w:lsdException w:name="Quote" w:semiHidden="0" w:uiPriority="29" w:unhideWhenUsed="0" w:qFormat="1"/>
-    <w:lsdException w:name="Intense Quote" w:semiHidden="0" w:uiPriority="30" w:unhideWhenUsed="0" w:qFormat="1"/>
-    <w:lsdException w:name="Medium List 2 Accent 1" w:semiHidden="0" w:uiPriority="66" w:unhideWhenUsed="0"/>
-    <w:lsdException w:name="Medium Grid 1 Accent 1" w:semiHidden="0" w:uiPriority="67" w:unhideWhenUsed="0"/>
-    <w:lsdException w:name="Medium Grid 2 Accent 1" w:semiHidden="0" w:uiPriority="68" w:unhideWhenUsed="0"/>
-    <w:lsdException w:name="Medium Grid 3 Accent 1" w:semiHidden="0" w:uiPriority="69" w:unhideWhenUsed="0"/>
-    <w:lsdException w:name="Dark List Accent 1" w:semiHidden="0" w:uiPriority="70" w:unhideWhenUsed="0"/>
-    <w:lsdException w:name="Colorful Shading Accent 1" w:semiHidden="0" w:uiPriority="71" w:unhideWhenUsed="0"/>
-    <w:lsdException w:name="Colorful List Accent 1" w:semiHidden="0" w:uiPriority="72" w:unhideWhenUsed="0"/>
-    <w:lsdException w:name="Colorful Grid Accent 1" w:semiHidden="0" w:uiPriority="73" w:unhideWhenUsed="0"/>
-    <w:lsdException w:name="Light Shading Accent 2" w:semiHidden="0" w:uiPriority="60" w:unhideWhenUsed="0"/>
-    <w:lsdException w:name="Light List Accent 2" w:semiHidden="0" w:uiPriority="61" w:unhideWhenUsed="0"/>
-    <w:lsdException w:name="Light Grid Accent 2" w:semiHidden="0" w:uiPriority="62" w:unhideWhenUsed="0"/>
-    <w:lsdException w:name="Medium Shading 1 Accent 2" w:semiHidden="0" w:uiPriority="63" w:unhideWhenUsed="0"/>
-    <w:lsdException w:name="Medium Shading 2 Accent 2" w:semiHidden="0" w:uiPriority="64" w:unhideWhenUsed="0"/>
-    <w:lsdException w:name="Medium List 1 Accent 2" w:semiHidden="0" w:uiPriority="65" w:unhideWhenUsed="0"/>
-    <w:lsdException w:name="Medium List 2 Accent 2" w:semiHidden="0" w:uiPriority="66" w:unhideWhenUsed="0"/>
-    <w:lsdException w:name="Medium Grid 1 Accent 2" w:semiHidden="0" w:uiPriority="67" w:unhideWhenUsed="0"/>
-    <w:lsdException w:name="Medium Grid 2 Accent 2" w:semiHidden="0" w:uiPriority="68" w:unhideWhenUsed="0"/>
-    <w:lsdException w:name="Medium Grid 3 Accent 2" w:semiHidden="0" w:uiPriority="69" w:unhideWhenUsed="0"/>
-    <w:lsdException w:name="Dark List Accent 2" w:semiHidden="0" w:uiPriority="70" w:unhideWhenUsed="0"/>
-    <w:lsdException w:name="Colorful Shading Accent 2" w:semiHidden="0" w:uiPriority="71" w:unhideWhenUsed="0"/>
-    <w:lsdException w:name="Colorful List Accent 2" w:semiHidden="0" w:uiPriority="72" w:unhideWhenUsed="0"/>
-    <w:lsdException w:name="Colorful Grid Accent 2" w:semiHidden="0" w:uiPriority="73" w:unhideWhenUsed="0"/>
-    <w:lsdException w:name="Light Shading Accent 3" w:semiHidden="0" w:uiPriority="60" w:unhideWhenUsed="0"/>
-    <w:lsdException w:name="Light List Accent 3" w:semiHidden="0" w:uiPriority="61" w:unhideWhenUsed="0"/>
-    <w:lsdException w:name="Light Grid Accent 3" w:semiHidden="0" w:uiPriority="62" w:unhideWhenUsed="0"/>
-    <w:lsdException w:name="Medium Shading 1 Accent 3" w:semiHidden="0" w:uiPriority="63" w:unhideWhenUsed="0"/>
-    <w:lsdException w:name="Medium Shading 2 Accent 3" w:semiHidden="0" w:uiPriority="64" w:unhideWhenUsed="0"/>
-    <w:lsdException w:name="Medium List 1 Accent 3" w:semiHidden="0" w:uiPriority="65" w:unhideWhenUsed="0"/>
-    <w:lsdException w:name="Medium List 2 Accent 3" w:semiHidden="0" w:uiPriority="66" w:unhideWhenUsed="0"/>
-    <w:lsdException w:name="Medium Grid 1 Accent 3" w:semiHidden="0" w:uiPriority="67" w:unhideWhenUsed="0"/>
-    <w:lsdException w:name="Medium Grid 2 Accent 3" w:semiHidden="0" w:uiPriority="68" w:unhideWhenUsed="0"/>
-    <w:lsdException w:name="Medium Grid 3 Accent 3" w:semiHidden="0" w:uiPriority="69" w:unhideWhenUsed="0"/>
-    <w:lsdException w:name="Dark List Accent 3" w:semiHidden="0" w:uiPriority="70" w:unhideWhenUsed="0"/>
-    <w:lsdException w:name="Colorful Shading Accent 3" w:semiHidden="0" w:uiPriority="71" w:unhideWhenUsed="0"/>
-    <w:lsdException w:name="Colorful List Accent 3" w:semiHidden="0" w:uiPriority="72" w:unhideWhenUsed="0"/>
-    <w:lsdException w:name="Colorful Grid Accent 3" w:semiHidden="0" w:uiPriority="73" w:unhideWhenUsed="0"/>
-    <w:lsdException w:name="Light Shading Accent 4" w:semiHidden="0" w:uiPriority="60" w:unhideWhenUsed="0"/>
-    <w:lsdException w:name="Light List Accent 4" w:semiHidden="0" w:uiPriority="61" w:unhideWhenUsed="0"/>
-    <w:lsdException w:name="Light Grid Accent 4" w:semiHidden="0" w:uiPriority="62" w:unhideWhenUsed="0"/>
-    <w:lsdException w:name="Medium Shading 1 Accent 4" w:semiHidden="0" w:uiPriority="63" w:unhideWhenUsed="0"/>
-    <w:lsdException w:name="Medium Shading 2 Accent 4" w:semiHidden="0" w:uiPriority="64" w:unhideWhenUsed="0"/>
-    <w:lsdException w:name="Medium List 1 Accent 4" w:semiHidden="0" w:uiPriority="65" w:unhideWhenUsed="0"/>
-    <w:lsdException w:name="Medium List 2 Accent 4" w:semiHidden="0" w:uiPriority="66" w:unhideWhenUsed="0"/>
-    <w:lsdException w:name="Medium Grid 1 Accent 4" w:semiHidden="0" w:uiPriority="67" w:unhideWhenUsed="0"/>
-    <w:lsdException w:name="Medium Grid 2 Accent 4" w:semiHidden="0" w:uiPriority="68" w:unhideWhenUsed="0"/>
-    <w:lsdException w:name="Medium Grid 3 Accent 4" w:semiHidden="0" w:uiPriority="69" w:unhideWhenUsed="0"/>
-    <w:lsdException w:name="Dark List Accent 4" w:semiHidden="0" w:uiPriority="70" w:unhideWhenUsed="0"/>
-    <w:lsdException w:name="Colorful Shading Accent 4" w:semiHidden="0" w:uiPriority="71" w:unhideWhenUsed="0"/>
-    <w:lsdException w:name="Colorful List Accent 4" w:semiHidden="0" w:uiPriority="72" w:unhideWhenUsed="0"/>
-    <w:lsdException w:name="Colorful Grid Accent 4" w:semiHidden="0" w:uiPriority="73" w:unhideWhenUsed="0"/>
-    <w:lsdException w:name="Light Shading Accent 5" w:semiHidden="0" w:uiPriority="60" w:unhideWhenUsed="0"/>
-    <w:lsdException w:name="Light List Accent 5" w:semiHidden="0" w:uiPriority="61" w:unhideWhenUsed="0"/>
-    <w:lsdException w:name="Light Grid Accent 5" w:semiHidden="0" w:uiPriority="62" w:unhideWhenUsed="0"/>
-    <w:lsdException w:name="Medium Shading 1 Accent 5" w:semiHidden="0" w:uiPriority="63" w:unhideWhenUsed="0"/>
-    <w:lsdException w:name="Medium Shading 2 Accent 5" w:semiHidden="0" w:uiPriority="64" w:unhideWhenUsed="0"/>
-    <w:lsdException w:name="Medium List 1 Accent 5" w:semiHidden="0" w:uiPriority="65" w:unhideWhenUsed="0"/>
-    <w:lsdException w:name="Medium List 2 Accent 5" w:semiHidden="0" w:uiPriority="66" w:unhideWhenUsed="0"/>
-    <w:lsdException w:name="Medium Grid 1 Accent 5" w:semiHidden="0" w:uiPriority="67" w:unhideWhenUsed="0"/>
-    <w:lsdException w:name="Medium Grid 2 Accent 5" w:semiHidden="0" w:uiPriority="68" w:unhideWhenUsed="0"/>
-    <w:lsdException w:name="Medium Grid 3 Accent 5" w:semiHidden="0" w:uiPriority="69" w:unhideWhenUsed="0"/>
-    <w:lsdException w:name="Dark List Accent 5" w:semiHidden="0" w:uiPriority="70" w:unhideWhenUsed="0"/>
-    <w:lsdException w:name="Colorful Shading Accent 5" w:semiHidden="0" w:uiPriority="71" w:unhideWhenUsed="0"/>
-    <w:lsdException w:name="Colorful List Accent 5" w:semiHidden="0" w:uiPriority="72" w:unhideWhenUsed="0"/>
-    <w:lsdException w:name="Colorful Grid Accent 5" w:semiHidden="0" w:uiPriority="73" w:unhideWhenUsed="0"/>
-    <w:lsdException w:name="Light Shading Accent 6" w:semiHidden="0" w:uiPriority="60" w:unhideWhenUsed="0"/>
-    <w:lsdException w:name="Light List Accent 6" w:semiHidden="0" w:uiPriority="61" w:unhideWhenUsed="0"/>
-    <w:lsdException w:name="Light Grid Accent 6" w:semiHidden="0" w:uiPriority="62" w:unhideWhenUsed="0"/>
-    <w:lsdException w:name="Medium Shading 1 Accent 6" w:semiHidden="0" w:uiPriority="63" w:unhideWhenUsed="0"/>
-    <w:lsdException w:name="Medium Shading 2 Accent 6" w:semiHidden="0" w:uiPriority="64" w:unhideWhenUsed="0"/>
-    <w:lsdException w:name="Medium List 1 Accent 6" w:semiHidden="0" w:uiPriority="65" w:unhideWhenUsed="0"/>
-    <w:lsdException w:name="Medium List 2 Accent 6" w:semiHidden="0" w:uiPriority="66" w:unhideWhenUsed="0"/>
-    <w:lsdException w:name="Medium Grid 1 Accent 6" w:semiHidden="0" w:uiPriority="67" w:unhideWhenUsed="0"/>
-    <w:lsdException w:name="Medium Grid 2 Accent 6" w:semiHidden="0" w:uiPriority="68" w:unhideWhenUsed="0"/>
-    <w:lsdException w:name="Medium Grid 3 Accent 6" w:semiHidden="0" w:uiPriority="69" w:unhideWhenUsed="0"/>
-    <w:lsdException w:name="Dark List Accent 6" w:semiHidden="0" w:uiPriority="70" w:unhideWhenUsed="0"/>
-    <w:lsdException w:name="Colorful Shading Accent 6" w:semiHidden="0" w:uiPriority="71" w:unhideWhenUsed="0"/>
-    <w:lsdException w:name="Colorful List Accent 6" w:semiHidden="0" w:uiPriority="72" w:unhideWhenUsed="0"/>
-    <w:lsdException w:name="Colorful Grid Accent 6" w:semiHidden="0" w:uiPriority="73" w:unhideWhenUsed="0"/>
-    <w:lsdException w:name="Subtle Emphasis" w:semiHidden="0" w:uiPriority="19" w:unhideWhenUsed="0" w:qFormat="1"/>
-    <w:lsdException w:name="Intense Emphasis" w:semiHidden="0" w:uiPriority="21" w:unhideWhenUsed="0" w:qFormat="1"/>
-    <w:lsdException w:name="Subtle Reference" w:semiHidden="0" w:uiPriority="31" w:unhideWhenUsed="0" w:qFormat="1"/>
-    <w:lsdException w:name="Intense Reference" w:semiHidden="0" w:uiPriority="32" w:unhideWhenUsed="0" w:qFormat="1"/>
-    <w:lsdException w:name="Book Title" w:semiHidden="0" w:uiPriority="33" w:unhideWhenUsed="0" w:qFormat="1"/>
-    <w:lsdException w:name="Bibliography" w:uiPriority="37"/>
-    <w:lsdException w:name="TOC Heading" w:uiPriority="39" w:qFormat="1"/>
+  <w:latentStyles w:defLockedState="0" w:defUIPriority="99" w:defSemiHidden="0" w:defUnhideWhenUsed="0" w:defQFormat="0" w:count="371">
+    <w:lsdException w:name="Normal" w:uiPriority="0" w:qFormat="1"/>
+    <w:lsdException w:name="heading 1" w:uiPriority="9" w:qFormat="1"/>
+    <w:lsdException w:name="heading 2" w:semiHidden="1" w:uiPriority="9" w:unhideWhenUsed="1" w:qFormat="1"/>
+    <w:lsdException w:name="heading 3" w:semiHidden="1" w:uiPriority="9" w:unhideWhenUsed="1" w:qFormat="1"/>
+    <w:lsdException w:name="heading 4" w:semiHidden="1" w:uiPriority="9" w:unhideWhenUsed="1" w:qFormat="1"/>
+    <w:lsdException w:name="heading 5" w:semiHidden="1" w:uiPriority="9" w:unhideWhenUsed="1" w:qFormat="1"/>
+    <w:lsdException w:name="heading 6" w:semiHidden="1" w:uiPriority="9" w:unhideWhenUsed="1" w:qFormat="1"/>
+    <w:lsdException w:name="heading 7" w:semiHidden="1" w:uiPriority="9" w:unhideWhenUsed="1" w:qFormat="1"/>
+    <w:lsdException w:name="heading 8" w:semiHidden="1" w:uiPriority="9" w:unhideWhenUsed="1" w:qFormat="1"/>
+    <w:lsdException w:name="heading 9" w:semiHidden="1" w:uiPriority="9" w:unhideWhenUsed="1" w:qFormat="1"/>
+    <w:lsdException w:name="index 1" w:semiHidden="1" w:unhideWhenUsed="1"/>
+    <w:lsdException w:name="index 2" w:semiHidden="1" w:unhideWhenUsed="1"/>
+    <w:lsdException w:name="index 3" w:semiHidden="1" w:unhideWhenUsed="1"/>
+    <w:lsdException w:name="index 4" w:semiHidden="1" w:unhideWhenUsed="1"/>
+    <w:lsdException w:name="index 5" w:semiHidden="1" w:unhideWhenUsed="1"/>
+    <w:lsdException w:name="index 6" w:semiHidden="1" w:unhideWhenUsed="1"/>
+    <w:lsdException w:name="index 7" w:semiHidden="1" w:unhideWhenUsed="1"/>
+    <w:lsdException w:name="index 8" w:semiHidden="1" w:unhideWhenUsed="1"/>
+    <w:lsdException w:name="index 9" w:semiHidden="1" w:unhideWhenUsed="1"/>
+    <w:lsdException w:name="toc 1" w:semiHidden="1" w:uiPriority="39" w:unhideWhenUsed="1"/>
+    <w:lsdException w:name="toc 2" w:semiHidden="1" w:uiPriority="39" w:unhideWhenUsed="1"/>
+    <w:lsdException w:name="toc 3" w:semiHidden="1" w:uiPriority="39" w:unhideWhenUsed="1"/>
+    <w:lsdException w:name="toc 4" w:semiHidden="1" w:uiPriority="39" w:unhideWhenUsed="1"/>
+    <w:lsdException w:name="toc 5" w:semiHidden="1" w:uiPriority="39" w:unhideWhenUsed="1"/>
+    <w:lsdException w:name="toc 6" w:semiHidden="1" w:uiPriority="39" w:unhideWhenUsed="1"/>
+    <w:lsdException w:name="toc 7" w:semiHidden="1" w:uiPriority="39" w:unhideWhenUsed="1"/>
+    <w:lsdException w:name="toc 8" w:semiHidden="1" w:uiPriority="39" w:unhideWhenUsed="1"/>
+    <w:lsdException w:name="toc 9" w:semiHidden="1" w:uiPriority="39" w:unhideWhenUsed="1"/>
+    <w:lsdException w:name="Normal Indent" w:semiHidden="1" w:unhideWhenUsed="1"/>
+    <w:lsdException w:name="footnote text" w:semiHidden="1" w:unhideWhenUsed="1"/>
+    <w:lsdException w:name="annotation text" w:semiHidden="1" w:unhideWhenUsed="1"/>
+    <w:lsdException w:name="header" w:semiHidden="1" w:unhideWhenUsed="1"/>
+    <w:lsdException w:name="footer" w:semiHidden="1" w:unhideWhenUsed="1"/>
+    <w:lsdException w:name="index heading" w:semiHidden="1" w:unhideWhenUsed="1"/>
+    <w:lsdException w:name="caption" w:semiHidden="1" w:uiPriority="35" w:unhideWhenUsed="1" w:qFormat="1"/>
+    <w:lsdException w:name="table of figures" w:semiHidden="1" w:unhideWhenUsed="1"/>
+    <w:lsdException w:name="envelope address" w:semiHidden="1" w:unhideWhenUsed="1"/>
+    <w:lsdException w:name="envelope return" w:semiHidden="1" w:unhideWhenUsed="1"/>
+    <w:lsdException w:name="footnote reference" w:semiHidden="1" w:unhideWhenUsed="1"/>
+    <w:lsdException w:name="annotation reference" w:semiHidden="1" w:unhideWhenUsed="1"/>
+    <w:lsdException w:name="line number" w:semiHidden="1" w:unhideWhenUsed="1"/>
+    <w:lsdException w:name="page number" w:semiHidden="1" w:unhideWhenUsed="1"/>
+    <w:lsdException w:name="endnote reference" w:semiHidden="1" w:unhideWhenUsed="1"/>
+    <w:lsdException w:name="endnote text" w:semiHidden="1" w:unhideWhenUsed="1"/>
+    <w:lsdException w:name="table of authorities" w:semiHidden="1" w:unhideWhenUsed="1"/>
+    <w:lsdException w:name="macro" w:semiHidden="1" w:unhideWhenUsed="1"/>
+    <w:lsdException w:name="toa heading" w:semiHidden="1" w:unhideWhenUsed="1"/>
+    <w:lsdException w:name="List" w:semiHidden="1" w:unhideWhenUsed="1"/>
+    <w:lsdException w:name="List Bullet" w:semiHidden="1" w:unhideWhenUsed="1"/>
+    <w:lsdException w:name="List Number" w:semiHidden="1" w:unhideWhenUsed="1"/>
+    <w:lsdException w:name="List 2" w:semiHidden="1" w:unhideWhenUsed="1"/>
+    <w:lsdException w:name="List 3" w:semiHidden="1" w:unhideWhenUsed="1"/>
+    <w:lsdException w:name="List 4" w:semiHidden="1" w:unhideWhenUsed="1"/>
+    <w:lsdException w:name="List 5" w:semiHidden="1" w:unhideWhenUsed="1"/>
+    <w:lsdException w:name="List Bullet 2" w:semiHidden="1" w:unhideWhenUsed="1"/>
+    <w:lsdException w:name="List Bullet 3" w:semiHidden="1" w:unhideWhenUsed="1"/>
+    <w:lsdException w:name="List Bullet 4" w:semiHidden="1" w:unhideWhenUsed="1"/>
+    <w:lsdException w:name="List Bullet 5" w:semiHidden="1" w:unhideWhenUsed="1"/>
+    <w:lsdException w:name="List Number 2" w:semiHidden="1" w:unhideWhenUsed="1"/>
+    <w:lsdException w:name="List Number 3" w:semiHidden="1" w:unhideWhenUsed="1"/>
+    <w:lsdException w:name="List Number 4" w:semiHidden="1" w:unhideWhenUsed="1"/>
+    <w:lsdException w:name="List Number 5" w:semiHidden="1" w:unhideWhenUsed="1"/>
+    <w:lsdException w:name="Title" w:uiPriority="10" w:qFormat="1"/>
+    <w:lsdException w:name="Closing" w:semiHidden="1" w:unhideWhenUsed="1"/>
+    <w:lsdException w:name="Signature" w:semiHidden="1" w:unhideWhenUsed="1"/>
+    <w:lsdException w:name="Default Paragraph Font" w:semiHidden="1" w:uiPriority="1" w:unhideWhenUsed="1"/>
+    <w:lsdException w:name="Body Text" w:semiHidden="1" w:unhideWhenUsed="1"/>
+    <w:lsdException w:name="Body Text Indent" w:semiHidden="1" w:unhideWhenUsed="1"/>
+    <w:lsdException w:name="List Continue" w:semiHidden="1" w:unhideWhenUsed="1"/>
+    <w:lsdException w:name="List Continue 2" w:semiHidden="1" w:unhideWhenUsed="1"/>
+    <w:lsdException w:name="List Continue 3" w:semiHidden="1" w:unhideWhenUsed="1"/>
+    <w:lsdException w:name="List Continue 4" w:semiHidden="1" w:unhideWhenUsed="1"/>
+    <w:lsdException w:name="List Continue 5" w:semiHidden="1" w:unhideWhenUsed="1"/>
+    <w:lsdException w:name="Message Header" w:semiHidden="1" w:unhideWhenUsed="1"/>
+    <w:lsdException w:name="Subtitle" w:uiPriority="11" w:qFormat="1"/>
+    <w:lsdException w:name="Salutation" w:semiHidden="1" w:unhideWhenUsed="1"/>
+    <w:lsdException w:name="Date" w:semiHidden="1" w:unhideWhenUsed="1"/>
+    <w:lsdException w:name="Body Text First Indent" w:semiHidden="1" w:unhideWhenUsed="1"/>
+    <w:lsdException w:name="Body Text First Indent 2" w:semiHidden="1" w:unhideWhenUsed="1"/>
+    <w:lsdException w:name="Note Heading" w:semiHidden="1" w:unhideWhenUsed="1"/>
+    <w:lsdException w:name="Body Text 2" w:semiHidden="1" w:unhideWhenUsed="1"/>
+    <w:lsdException w:name="Body Text 3" w:semiHidden="1" w:unhideWhenUsed="1"/>
+    <w:lsdException w:name="Body Text Indent 2" w:semiHidden="1" w:unhideWhenUsed="1"/>
+    <w:lsdException w:name="Body Text Indent 3" w:semiHidden="1" w:unhideWhenUsed="1"/>
+    <w:lsdException w:name="Block Text" w:semiHidden="1" w:unhideWhenUsed="1"/>
+    <w:lsdException w:name="Hyperlink" w:semiHidden="1" w:unhideWhenUsed="1"/>
+    <w:lsdException w:name="FollowedHyperlink" w:semiHidden="1" w:unhideWhenUsed="1"/>
+    <w:lsdException w:name="Strong" w:uiPriority="22" w:qFormat="1"/>
+    <w:lsdException w:name="Emphasis" w:uiPriority="20" w:qFormat="1"/>
+    <w:lsdException w:name="Document Map" w:semiHidden="1" w:unhideWhenUsed="1"/>
+    <w:lsdException w:name="Plain Text" w:semiHidden="1" w:unhideWhenUsed="1"/>
+    <w:lsdException w:name="E-mail Signature" w:semiHidden="1" w:unhideWhenUsed="1"/>
+    <w:lsdException w:name="HTML Top of Form" w:semiHidden="1" w:unhideWhenUsed="1"/>
+    <w:lsdException w:name="HTML Bottom of Form" w:semiHidden="1" w:unhideWhenUsed="1"/>
+    <w:lsdException w:name="Normal (Web)" w:semiHidden="1" w:unhideWhenUsed="1"/>
+    <w:lsdException w:name="HTML Acronym" w:semiHidden="1" w:unhideWhenUsed="1"/>
+    <w:lsdException w:name="HTML Address" w:semiHidden="1" w:unhideWhenUsed="1"/>
+    <w:lsdException w:name="HTML Cite" w:semiHidden="1" w:unhideWhenUsed="1"/>
+    <w:lsdException w:name="HTML Code" w:semiHidden="1" w:unhideWhenUsed="1"/>
+    <w:lsdException w:name="HTML Definition" w:semiHidden="1" w:unhideWhenUsed="1"/>
+    <w:lsdException w:name="HTML Keyboard" w:semiHidden="1" w:unhideWhenUsed="1"/>
+    <w:lsdException w:name="HTML Preformatted" w:semiHidden="1" w:unhideWhenUsed="1"/>
+    <w:lsdException w:name="HTML Sample" w:semiHidden="1" w:unhideWhenUsed="1"/>
+    <w:lsdException w:name="HTML Typewriter" w:semiHidden="1" w:unhideWhenUsed="1"/>
+    <w:lsdException w:name="HTML Variable" w:semiHidden="1" w:unhideWhenUsed="1"/>
+    <w:lsdException w:name="Normal Table" w:semiHidden="1" w:unhideWhenUsed="1"/>
+    <w:lsdException w:name="annotation subject" w:semiHidden="1" w:unhideWhenUsed="1"/>
+    <w:lsdException w:name="No List" w:semiHidden="1" w:unhideWhenUsed="1"/>
+    <w:lsdException w:name="Outline List 1" w:semiHidden="1" w:unhideWhenUsed="1"/>
+    <w:lsdException w:name="Outline List 2" w:semiHidden="1" w:unhideWhenUsed="1"/>
+    <w:lsdException w:name="Outline List 3" w:semiHidden="1" w:unhideWhenUsed="1"/>
+    <w:lsdException w:name="Table Simple 1" w:semiHidden="1" w:unhideWhenUsed="1"/>
+    <w:lsdException w:name="Table Simple 2" w:semiHidden="1" w:unhideWhenUsed="1"/>
+    <w:lsdException w:name="Table Simple 3" w:semiHidden="1" w:unhideWhenUsed="1"/>
+    <w:lsdException w:name="Table Classic 1" w:semiHidden="1" w:unhideWhenUsed="1"/>
+    <w:lsdException w:name="Table Classic 2" w:semiHidden="1" w:unhideWhenUsed="1"/>
+    <w:lsdException w:name="Table Classic 3" w:semiHidden="1" w:unhideWhenUsed="1"/>
+    <w:lsdException w:name="Table Classic 4" w:semiHidden="1" w:unhideWhenUsed="1"/>
+    <w:lsdException w:name="Table Colorful 1" w:semiHidden="1" w:unhideWhenUsed="1"/>
+    <w:lsdException w:name="Table Colorful 2" w:semiHidden="1" w:unhideWhenUsed="1"/>
+    <w:lsdException w:name="Table Colorful 3" w:semiHidden="1" w:unhideWhenUsed="1"/>
+    <w:lsdException w:name="Table Columns 1" w:semiHidden="1" w:unhideWhenUsed="1"/>
+    <w:lsdException w:name="Table Columns 2" w:semiHidden="1" w:unhideWhenUsed="1"/>
+    <w:lsdException w:name="Table Columns 3" w:semiHidden="1" w:unhideWhenUsed="1"/>
+    <w:lsdException w:name="Table Columns 4" w:semiHidden="1" w:unhideWhenUsed="1"/>
+    <w:lsdException w:name="Table Columns 5" w:semiHidden="1" w:unhideWhenUsed="1"/>
+    <w:lsdException w:name="Table Grid 1" w:semiHidden="1" w:unhideWhenUsed="1"/>
+    <w:lsdException w:name="Table Grid 2" w:semiHidden="1" w:unhideWhenUsed="1"/>
+    <w:lsdException w:name="Table Grid 3" w:semiHidden="1" w:unhideWhenUsed="1"/>
+    <w:lsdException w:name="Table Grid 4" w:semiHidden="1" w:unhideWhenUsed="1"/>
+    <w:lsdException w:name="Table Grid 5" w:semiHidden="1" w:unhideWhenUsed="1"/>
+    <w:lsdException w:name="Table Grid 6" w:semiHidden="1" w:unhideWhenUsed="1"/>
+    <w:lsdException w:name="Table Grid 7" w:semiHidden="1" w:unhideWhenUsed="1"/>
+    <w:lsdException w:name="Table Grid 8" w:semiHidden="1" w:unhideWhenUsed="1"/>
+    <w:lsdException w:name="Table List 1" w:semiHidden="1" w:unhideWhenUsed="1"/>
+    <w:lsdException w:name="Table List 2" w:semiHidden="1" w:unhideWhenUsed="1"/>
+    <w:lsdException w:name="Table List 3" w:semiHidden="1" w:unhideWhenUsed="1"/>
+    <w:lsdException w:name="Table List 4" w:semiHidden="1" w:unhideWhenUsed="1"/>
+    <w:lsdException w:name="Table List 5" w:semiHidden="1" w:unhideWhenUsed="1"/>
+    <w:lsdException w:name="Table List 6" w:semiHidden="1" w:unhideWhenUsed="1"/>
+    <w:lsdException w:name="Table List 7" w:semiHidden="1" w:unhideWhenUsed="1"/>
+    <w:lsdException w:name="Table List 8" w:semiHidden="1" w:unhideWhenUsed="1"/>
+    <w:lsdException w:name="Table 3D effects 1" w:semiHidden="1" w:unhideWhenUsed="1"/>
+    <w:lsdException w:name="Table 3D effects 2" w:semiHidden="1" w:unhideWhenUsed="1"/>
+    <w:lsdException w:name="Table 3D effects 3" w:semiHidden="1" w:unhideWhenUsed="1"/>
+    <w:lsdException w:name="Table Contemporary" w:semiHidden="1" w:unhideWhenUsed="1"/>
+    <w:lsdException w:name="Table Elegant" w:semiHidden="1" w:unhideWhenUsed="1"/>
+    <w:lsdException w:name="Table Professional" w:semiHidden="1" w:unhideWhenUsed="1"/>
+    <w:lsdException w:name="Table Subtle 1" w:semiHidden="1" w:unhideWhenUsed="1"/>
+    <w:lsdException w:name="Table Subtle 2" w:semiHidden="1" w:unhideWhenUsed="1"/>
+    <w:lsdException w:name="Table Web 1" w:semiHidden="1" w:unhideWhenUsed="1"/>
+    <w:lsdException w:name="Table Web 2" w:semiHidden="1" w:unhideWhenUsed="1"/>
+    <w:lsdException w:name="Table Web 3" w:semiHidden="1" w:unhideWhenUsed="1"/>
+    <w:lsdException w:name="Balloon Text" w:semiHidden="1" w:unhideWhenUsed="1"/>
+    <w:lsdException w:name="Table Grid" w:uiPriority="39"/>
+    <w:lsdException w:name="Table Theme" w:semiHidden="1" w:unhideWhenUsed="1"/>
+    <w:lsdException w:name="Placeholder Text" w:semiHidden="1"/>
+    <w:lsdException w:name="No Spacing" w:uiPriority="1" w:qFormat="1"/>
+    <w:lsdException w:name="Light Shading" w:uiPriority="60"/>
+    <w:lsdException w:name="Light List" w:uiPriority="61"/>
+    <w:lsdException w:name="Light Grid" w:uiPriority="62"/>
+    <w:lsdException w:name="Medium Shading 1" w:uiPriority="63"/>
+    <w:lsdException w:name="Medium Shading 2" w:uiPriority="64"/>
+    <w:lsdException w:name="Medium List 1" w:uiPriority="65"/>
+    <w:lsdException w:name="Medium List 2" w:uiPriority="66"/>
+    <w:lsdException w:name="Medium Grid 1" w:uiPriority="67"/>
+    <w:lsdException w:name="Medium Grid 2" w:uiPriority="68"/>
+    <w:lsdException w:name="Medium Grid 3" w:uiPriority="69"/>
+    <w:lsdException w:name="Dark List" w:uiPriority="70"/>
+    <w:lsdException w:name="Colorful Shading" w:uiPriority="71"/>
+    <w:lsdException w:name="Colorful List" w:uiPriority="72"/>
+    <w:lsdException w:name="Colorful Grid" w:uiPriority="73"/>
+    <w:lsdException w:name="Light Shading Accent 1" w:uiPriority="60"/>
+    <w:lsdException w:name="Light List Accent 1" w:uiPriority="61"/>
+    <w:lsdException w:name="Light Grid Accent 1" w:uiPriority="62"/>
+    <w:lsdException w:name="Medium Shading 1 Accent 1" w:uiPriority="63"/>
+    <w:lsdException w:name="Medium Shading 2 Accent 1" w:uiPriority="64"/>
+    <w:lsdException w:name="Medium List 1 Accent 1" w:uiPriority="65"/>
+    <w:lsdException w:name="Revision" w:semiHidden="1"/>
+    <w:lsdException w:name="List Paragraph" w:uiPriority="34" w:qFormat="1"/>
+    <w:lsdException w:name="Quote" w:uiPriority="29" w:qFormat="1"/>
+    <w:lsdException w:name="Intense Quote" w:uiPriority="30" w:qFormat="1"/>
+    <w:lsdException w:name="Medium List 2 Accent 1" w:uiPriority="66"/>
+    <w:lsdException w:name="Medium Grid 1 Accent 1" w:uiPriority="67"/>
+    <w:lsdException w:name="Medium Grid 2 Accent 1" w:uiPriority="68"/>
+    <w:lsdException w:name="Medium Grid 3 Accent 1" w:uiPriority="69"/>
+    <w:lsdException w:name="Dark List Accent 1" w:uiPriority="70"/>
+    <w:lsdException w:name="Colorful Shading Accent 1" w:uiPriority="71"/>
+    <w:lsdException w:name="Colorful List Accent 1" w:uiPriority="72"/>
+    <w:lsdException w:name="Colorful Grid Accent 1" w:uiPriority="73"/>
+    <w:lsdException w:name="Light Shading Accent 2" w:uiPriority="60"/>
+    <w:lsdException w:name="Light List Accent 2" w:uiPriority="61"/>
+    <w:lsdException w:name="Light Grid Accent 2" w:uiPriority="62"/>
+    <w:lsdException w:name="Medium Shading 1 Accent 2" w:uiPriority="63"/>
+    <w:lsdException w:name="Medium Shading 2 Accent 2" w:uiPriority="64"/>
+    <w:lsdException w:name="Medium List 1 Accent 2" w:uiPriority="65"/>
+    <w:lsdException w:name="Medium List 2 Accent 2" w:uiPriority="66"/>
+    <w:lsdException w:name="Medium Grid 1 Accent 2" w:uiPriority="67"/>
+    <w:lsdException w:name="Medium Grid 2 Accent 2" w:uiPriority="68"/>
+    <w:lsdException w:name="Medium Grid 3 Accent 2" w:uiPriority="69"/>
+    <w:lsdException w:name="Dark List Accent 2" w:uiPriority="70"/>
+    <w:lsdException w:name="Colorful Shading Accent 2" w:uiPriority="71"/>
+    <w:lsdException w:name="Colorful List Accent 2" w:uiPriority="72"/>
+    <w:lsdException w:name="Colorful Grid Accent 2" w:uiPriority="73"/>
+    <w:lsdException w:name="Light Shading Accent 3" w:uiPriority="60"/>
+    <w:lsdException w:name="Light List Accent 3" w:uiPriority="61"/>
+    <w:lsdException w:name="Light Grid Accent 3" w:uiPriority="62"/>
+    <w:lsdException w:name="Medium Shading 1 Accent 3" w:uiPriority="63"/>
+    <w:lsdException w:name="Medium Shading 2 Accent 3" w:uiPriority="64"/>
+    <w:lsdException w:name="Medium List 1 Accent 3" w:uiPriority="65"/>
+    <w:lsdException w:name="Medium List 2 Accent 3" w:uiPriority="66"/>
+    <w:lsdException w:name="Medium Grid 1 Accent 3" w:uiPriority="67"/>
+    <w:lsdException w:name="Medium Grid 2 Accent 3" w:uiPriority="68"/>
+    <w:lsdException w:name="Medium Grid 3 Accent 3" w:uiPriority="69"/>
+    <w:lsdException w:name="Dark List Accent 3" w:uiPriority="70"/>
+    <w:lsdException w:name="Colorful Shading Accent 3" w:uiPriority="71"/>
+    <w:lsdException w:name="Colorful List Accent 3" w:uiPriority="72"/>
+    <w:lsdException w:name="Colorful Grid Accent 3" w:uiPriority="73"/>
+    <w:lsdException w:name="Light Shading Accent 4" w:uiPriority="60"/>
+    <w:lsdException w:name="Light List Accent 4" w:uiPriority="61"/>
+    <w:lsdException w:name="Light Grid Accent 4" w:uiPriority="62"/>
+    <w:lsdException w:name="Medium Shading 1 Accent 4" w:uiPriority="63"/>
+    <w:lsdException w:name="Medium Shading 2 Accent 4" w:uiPriority="64"/>
+    <w:lsdException w:name="Medium List 1 Accent 4" w:uiPriority="65"/>
+    <w:lsdException w:name="Medium List 2 Accent 4" w:uiPriority="66"/>
+    <w:lsdException w:name="Medium Grid 1 Accent 4" w:uiPriority="67"/>
+    <w:lsdException w:name="Medium Grid 2 Accent 4" w:uiPriority="68"/>
+    <w:lsdException w:name="Medium Grid 3 Accent 4" w:uiPriority="69"/>
+    <w:lsdException w:name="Dark List Accent 4" w:uiPriority="70"/>
+    <w:lsdException w:name="Colorful Shading Accent 4" w:uiPriority="71"/>
+    <w:lsdException w:name="Colorful List Accent 4" w:uiPriority="72"/>
+    <w:lsdException w:name="Colorful Grid Accent 4" w:uiPriority="73"/>
+    <w:lsdException w:name="Light Shading Accent 5" w:uiPriority="60"/>
+    <w:lsdException w:name="Light List Accent 5" w:uiPriority="61"/>
+    <w:lsdException w:name="Light Grid Accent 5" w:uiPriority="62"/>
+    <w:lsdException w:name="Medium Shading 1 Accent 5" w:uiPriority="63"/>
+    <w:lsdException w:name="Medium Shading 2 Accent 5" w:uiPriority="64"/>
+    <w:lsdException w:name="Medium List 1 Accent 5" w:uiPriority="65"/>
+    <w:lsdException w:name="Medium List 2 Accent 5" w:uiPriority="66"/>
+    <w:lsdException w:name="Medium Grid 1 Accent 5" w:uiPriority="67"/>
+    <w:lsdException w:name="Medium Grid 2 Accent 5" w:uiPriority="68"/>
+    <w:lsdException w:name="Medium Grid 3 Accent 5" w:uiPriority="69"/>
+    <w:lsdException w:name="Dark List Accent 5" w:uiPriority="70"/>
+    <w:lsdException w:name="Colorful Shading Accent 5" w:uiPriority="71"/>
+    <w:lsdException w:name="Colorful List Accent 5" w:uiPriority="72"/>
+    <w:lsdException w:name="Colorful Grid Accent 5" w:uiPriority="73"/>
+    <w:lsdException w:name="Light Shading Accent 6" w:uiPriority="60"/>
+    <w:lsdException w:name="Light List Accent 6" w:uiPriority="61"/>
+    <w:lsdException w:name="Light Grid Accent 6" w:uiPriority="62"/>
+    <w:lsdException w:name="Medium Shading 1 Accent 6" w:uiPriority="63"/>
+    <w:lsdException w:name="Medium Shading 2 Accent 6" w:uiPriority="64"/>
+    <w:lsdException w:name="Medium List 1 Accent 6" w:uiPriority="65"/>
+    <w:lsdException w:name="Medium List 2 Accent 6" w:uiPriority="66"/>
+    <w:lsdException w:name="Medium Grid 1 Accent 6" w:uiPriority="67"/>
+    <w:lsdException w:name="Medium Grid 2 Accent 6" w:uiPriority="68"/>
+    <w:lsdException w:name="Medium Grid 3 Accent 6" w:uiPriority="69"/>
+    <w:lsdException w:name="Dark List Accent 6" w:uiPriority="70"/>
+    <w:lsdException w:name="Colorful Shading Accent 6" w:uiPriority="71"/>
+    <w:lsdException w:name="Colorful List Accent 6" w:uiPriority="72"/>
+    <w:lsdException w:name="Colorful Grid Accent 6" w:uiPriority="73"/>
+    <w:lsdException w:name="Subtle Emphasis" w:uiPriority="19" w:qFormat="1"/>
+    <w:lsdException w:name="Intense Emphasis" w:uiPriority="21" w:qFormat="1"/>
+    <w:lsdException w:name="Subtle Reference" w:uiPriority="31" w:qFormat="1"/>
+    <w:lsdException w:name="Intense Reference" w:uiPriority="32" w:qFormat="1"/>
+    <w:lsdException w:name="Book Title" w:uiPriority="33" w:qFormat="1"/>
+    <w:lsdException w:name="Bibliography" w:semiHidden="1" w:uiPriority="37" w:unhideWhenUsed="1"/>
+    <w:lsdException w:name="TOC Heading" w:semiHidden="1" w:uiPriority="39" w:unhideWhenUsed="1" w:qFormat="1"/>
+    <w:lsdException w:name="Plain Table 1" w:uiPriority="41"/>
+    <w:lsdException w:name="Plain Table 2" w:uiPriority="42"/>
+    <w:lsdException w:name="Plain Table 3" w:uiPriority="43"/>
+    <w:lsdException w:name="Plain Table 4" w:uiPriority="44"/>
+    <w:lsdException w:name="Plain Table 5" w:uiPriority="45"/>
+    <w:lsdException w:name="Grid Table Light" w:uiPriority="40"/>
+    <w:lsdException w:name="Grid Table 1 Light" w:uiPriority="46"/>
+    <w:lsdException w:name="Grid Table 2" w:uiPriority="47"/>
+    <w:lsdException w:name="Grid Table 3" w:uiPriority="48"/>
+    <w:lsdException w:name="Grid Table 4" w:uiPriority="49"/>
+    <w:lsdException w:name="Grid Table 5 Dark" w:uiPriority="50"/>
+    <w:lsdException w:name="Grid Table 6 Colorful" w:uiPriority="51"/>
+    <w:lsdException w:name="Grid Table 7 Colorful" w:uiPriority="52"/>
+    <w:lsdException w:name="Grid Table 1 Light Accent 1" w:uiPriority="46"/>
+    <w:lsdException w:name="Grid Table 2 Accent 1" w:uiPriority="47"/>
+    <w:lsdException w:name="Grid Table 3 Accent 1" w:uiPriority="48"/>
+    <w:lsdException w:name="Grid Table 4 Accent 1" w:uiPriority="49"/>
+    <w:lsdException w:name="Grid Table 5 Dark Accent 1" w:uiPriority="50"/>
+    <w:lsdException w:name="Grid Table 6 Colorful Accent 1" w:uiPriority="51"/>
+    <w:lsdException w:name="Grid Table 7 Colorful Accent 1" w:uiPriority="52"/>
+    <w:lsdException w:name="Grid Table 1 Light Accent 2" w:uiPriority="46"/>
+    <w:lsdException w:name="Grid Table 2 Accent 2" w:uiPriority="47"/>
+    <w:lsdException w:name="Grid Table 3 Accent 2" w:uiPriority="48"/>
+    <w:lsdException w:name="Grid Table 4 Accent 2" w:uiPriority="49"/>
+    <w:lsdException w:name="Grid Table 5 Dark Accent 2" w:uiPriority="50"/>
+    <w:lsdException w:name="Grid Table 6 Colorful Accent 2" w:uiPriority="51"/>
+    <w:lsdException w:name="Grid Table 7 Colorful Accent 2" w:uiPriority="52"/>
+    <w:lsdException w:name="Grid Table 1 Light Accent 3" w:uiPriority="46"/>
+    <w:lsdException w:name="Grid Table 2 Accent 3" w:uiPriority="47"/>
+    <w:lsdException w:name="Grid Table 3 Accent 3" w:uiPriority="48"/>
+    <w:lsdException w:name="Grid Table 4 Accent 3" w:uiPriority="49"/>
+    <w:lsdException w:name="Grid Table 5 Dark Accent 3" w:uiPriority="50"/>
+    <w:lsdException w:name="Grid Table 6 Colorful Accent 3" w:uiPriority="51"/>
+    <w:lsdException w:name="Grid Table 7 Colorful Accent 3" w:uiPriority="52"/>
+    <w:lsdException w:name="Grid Table 1 Light Accent 4" w:uiPriority="46"/>
+    <w:lsdException w:name="Grid Table 2 Accent 4" w:uiPriority="47"/>
+    <w:lsdException w:name="Grid Table 3 Accent 4" w:uiPriority="48"/>
+    <w:lsdException w:name="Grid Table 4 Accent 4" w:uiPriority="49"/>
+    <w:lsdException w:name="Grid Table 5 Dark Accent 4" w:uiPriority="50"/>
+    <w:lsdException w:name="Grid Table 6 Colorful Accent 4" w:uiPriority="51"/>
+    <w:lsdException w:name="Grid Table 7 Colorful Accent 4" w:uiPriority="52"/>
+    <w:lsdException w:name="Grid Table 1 Light Accent 5" w:uiPriority="46"/>
+    <w:lsdException w:name="Grid Table 2 Accent 5" w:uiPriority="47"/>
+    <w:lsdException w:name="Grid Table 3 Accent 5" w:uiPriority="48"/>
+    <w:lsdException w:name="Grid Table 4 Accent 5" w:uiPriority="49"/>
+    <w:lsdException w:name="Grid Table 5 Dark Accent 5" w:uiPriority="50"/>
+    <w:lsdException w:name="Grid Table 6 Colorful Accent 5" w:uiPriority="51"/>
+    <w:lsdException w:name="Grid Table 7 Colorful Accent 5" w:uiPriority="52"/>
+    <w:lsdException w:name="Grid Table 1 Light Accent 6" w:uiPriority="46"/>
+    <w:lsdException w:name="Grid Table 2 Accent 6" w:uiPriority="47"/>
+    <w:lsdException w:name="Grid Table 3 Accent 6" w:uiPriority="48"/>
+    <w:lsdException w:name="Grid Table 4 Accent 6" w:uiPriority="49"/>
+    <w:lsdException w:name="Grid Table 5 Dark Accent 6" w:uiPriority="50"/>
+    <w:lsdException w:name="Grid Table 6 Colorful Accent 6" w:uiPriority="51"/>
+    <w:lsdException w:name="Grid Table 7 Colorful Accent 6" w:uiPriority="52"/>
+    <w:lsdException w:name="List Table 1 Light" w:uiPriority="46"/>
+    <w:lsdException w:name="List Table 2" w:uiPriority="47"/>
+    <w:lsdException w:name="List Table 3" w:uiPriority="48"/>
+    <w:lsdException w:name="List Table 4" w:uiPriority="49"/>
+    <w:lsdException w:name="List Table 5 Dark" w:uiPriority="50"/>
+    <w:lsdException w:name="List Table 6 Colorful" w:uiPriority="51"/>
+    <w:lsdException w:name="List Table 7 Colorful" w:uiPriority="52"/>
+    <w:lsdException w:name="List Table 1 Light Accent 1" w:uiPriority="46"/>
+    <w:lsdException w:name="List Table 2 Accent 1" w:uiPriority="47"/>
+    <w:lsdException w:name="List Table 3 Accent 1" w:uiPriority="48"/>
+    <w:lsdException w:name="List Table 4 Accent 1" w:uiPriority="49"/>
+    <w:lsdException w:name="List Table 5 Dark Accent 1" w:uiPriority="50"/>
+    <w:lsdException w:name="List Table 6 Colorful Accent 1" w:uiPriority="51"/>
+    <w:lsdException w:name="List Table 7 Colorful Accent 1" w:uiPriority="52"/>
+    <w:lsdException w:name="List Table 1 Light Accent 2" w:uiPriority="46"/>
+    <w:lsdException w:name="List Table 2 Accent 2" w:uiPriority="47"/>
+    <w:lsdException w:name="List Table 3 Accent 2" w:uiPriority="48"/>
+    <w:lsdException w:name="List Table 4 Accent 2" w:uiPriority="49"/>
+    <w:lsdException w:name="List Table 5 Dark Accent 2" w:uiPriority="50"/>
+    <w:lsdException w:name="List Table 6 Colorful Accent 2" w:uiPriority="51"/>
+    <w:lsdException w:name="List Table 7 Colorful Accent 2" w:uiPriority="52"/>
+    <w:lsdException w:name="List Table 1 Light Accent 3" w:uiPriority="46"/>
+    <w:lsdException w:name="List Table 2 Accent 3" w:uiPriority="47"/>
+    <w:lsdException w:name="List Table 3 Accent 3" w:uiPriority="48"/>
+    <w:lsdException w:name="List Table 4 Accent 3" w:uiPriority="49"/>
+    <w:lsdException w:name="List Table 5 Dark Accent 3" w:uiPriority="50"/>
+    <w:lsdException w:name="List Table 6 Colorful Accent 3" w:uiPriority="51"/>
+    <w:lsdException w:name="List Table 7 Colorful Accent 3" w:uiPriority="52"/>
+    <w:lsdException w:name="List Table 1 Light Accent 4" w:uiPriority="46"/>
+    <w:lsdException w:name="List Table 2 Accent 4" w:uiPriority="47"/>
+    <w:lsdException w:name="List Table 3 Accent 4" w:uiPriority="48"/>
+    <w:lsdException w:name="List Table 4 Accent 4" w:uiPriority="49"/>
+    <w:lsdException w:name="List Table 5 Dark Accent 4" w:uiPriority="50"/>
+    <w:lsdException w:name="List Table 6 Colorful Accent 4" w:uiPriority="51"/>
+    <w:lsdException w:name="List Table 7 Colorful Accent 4" w:uiPriority="52"/>
+    <w:lsdException w:name="List Table 1 Light Accent 5" w:uiPriority="46"/>
+    <w:lsdException w:name="List Table 2 Accent 5" w:uiPriority="47"/>
+    <w:lsdException w:name="List Table 3 Accent 5" w:uiPriority="48"/>
+    <w:lsdException w:name="List Table 4 Accent 5" w:uiPriority="49"/>
+    <w:lsdException w:name="List Table 5 Dark Accent 5" w:uiPriority="50"/>
+    <w:lsdException w:name="List Table 6 Colorful Accent 5" w:uiPriority="51"/>
+    <w:lsdException w:name="List Table 7 Colorful Accent 5" w:uiPriority="52"/>
+    <w:lsdException w:name="List Table 1 Light Accent 6" w:uiPriority="46"/>
+    <w:lsdException w:name="List Table 2 Accent 6" w:uiPriority="47"/>
+    <w:lsdException w:name="List Table 3 Accent 6" w:uiPriority="48"/>
+    <w:lsdException w:name="List Table 4 Accent 6" w:uiPriority="49"/>
+    <w:lsdException w:name="List Table 5 Dark Accent 6" w:uiPriority="50"/>
+    <w:lsdException w:name="List Table 6 Colorful Accent 6" w:uiPriority="51"/>
+    <w:lsdException w:name="List Table 7 Colorful Accent 6" w:uiPriority="52"/>
   </w:latentStyles>
   <w:style w:type="paragraph" w:default="1" w:styleId="Normal">
     <w:name w:val="Normal"/>
@@ -3072,7 +3062,7 @@
   <a:extraClrSchemeLst/>
   <a:extLst>
     <a:ext uri="{05A4C25C-085E-4340-85A3-A5531E510DB2}">
-      <thm15:themeFamily xmlns:thm15="http://schemas.microsoft.com/office/thememl/2012/main" xmlns="" name="Office Theme" id="{62F939B6-93AF-4DB8-9C6B-D6C7DFDC589F}" vid="{4A3C46E8-61CC-4603-A589-7422A47A8E4A}"/>
+      <thm15:themeFamily xmlns:thm15="http://schemas.microsoft.com/office/thememl/2012/main" name="Office Theme" id="{62F939B6-93AF-4DB8-9C6B-D6C7DFDC589F}" vid="{4A3C46E8-61CC-4603-A589-7422A47A8E4A}"/>
     </a:ext>
   </a:extLst>
 </a:theme>

</xml_diff>